<commit_message>
Log Analyzer Report Written
</commit_message>
<xml_diff>
--- a/Project Report/2014A2PS0480P.docx
+++ b/Project Report/2014A2PS0480P.docx
@@ -328,9 +328,11 @@
         <w:pStyle w:val="Heading1"/>
         <w:jc w:val="center"/>
       </w:pPr>
+      <w:bookmarkStart w:id="0" w:name="_Toc492937199"/>
       <w:r>
         <w:t>AT</w:t>
       </w:r>
+      <w:bookmarkEnd w:id="0"/>
     </w:p>
     <w:p>
       <w:pPr>
@@ -359,17 +361,7 @@
           <w:sz w:val="24"/>
           <w:szCs w:val="23"/>
         </w:rPr>
-        <w:t xml:space="preserve">JDA Software Solutions, </w:t>
-      </w:r>
-      <w:r>
-        <w:rPr>
-          <w:rFonts w:eastAsiaTheme="minorHAnsi"/>
-          <w:b/>
-          <w:bCs/>
-          <w:sz w:val="24"/>
-          <w:szCs w:val="23"/>
-        </w:rPr>
-        <w:t>Bangalore</w:t>
+        <w:t>JDA Software Solutions, Bangalore</w:t>
       </w:r>
     </w:p>
     <w:p>
@@ -427,7 +419,7 @@
                     </pic:cNvPicPr>
                   </pic:nvPicPr>
                   <pic:blipFill>
-                    <a:blip r:embed="rId7" cstate="print">
+                    <a:blip r:embed="rId8" cstate="print">
                       <a:extLst>
                         <a:ext uri="{28A0092B-C50C-407E-A947-70E740481C1C}">
                           <a14:useLocalDpi xmlns:a14="http://schemas.microsoft.com/office/drawing/2010/main" val="0"/>
@@ -786,9 +778,11 @@
         <w:pStyle w:val="Heading2"/>
         <w:jc w:val="center"/>
       </w:pPr>
+      <w:bookmarkStart w:id="1" w:name="_Toc492937200"/>
       <w:r>
         <w:t>Prepared in the partial fulfillment of the</w:t>
       </w:r>
+      <w:bookmarkEnd w:id="1"/>
     </w:p>
     <w:p>
       <w:pPr>
@@ -809,9 +803,11 @@
         <w:pStyle w:val="Heading1"/>
         <w:jc w:val="center"/>
       </w:pPr>
+      <w:bookmarkStart w:id="2" w:name="_Toc492937201"/>
       <w:r>
         <w:t>AT</w:t>
       </w:r>
+      <w:bookmarkEnd w:id="2"/>
     </w:p>
     <w:p>
       <w:pPr>
@@ -904,7 +900,7 @@
                     </pic:cNvPicPr>
                   </pic:nvPicPr>
                   <pic:blipFill>
-                    <a:blip r:embed="rId7" cstate="print">
+                    <a:blip r:embed="rId8" cstate="print">
                       <a:extLst>
                         <a:ext uri="{28A0092B-C50C-407E-A947-70E740481C1C}">
                           <a14:useLocalDpi xmlns:a14="http://schemas.microsoft.com/office/drawing/2010/main" val="0"/>
@@ -956,13 +952,8 @@
       <w:pPr>
         <w:pStyle w:val="Heading5"/>
       </w:pPr>
-      <w:proofErr w:type="gramStart"/>
-      <w:r>
-        <w:t>BIRLA  INSTITUTE</w:t>
-      </w:r>
-      <w:proofErr w:type="gramEnd"/>
-      <w:r>
-        <w:t xml:space="preserve">  OF TECHNOLOGY &amp; SCIENCE, PILANI</w:t>
+      <w:r>
+        <w:t>BIRLA  INSTITUTE  OF TECHNOLOGY &amp; SCIENCE, PILANI</w:t>
       </w:r>
     </w:p>
     <w:p>
@@ -1047,113 +1038,7 @@
         <w:rPr>
           <w:sz w:val="24"/>
         </w:rPr>
-        <w:t xml:space="preserve">There is no project without sources of motivation. In my case I would first like to thank BITS </w:t>
-      </w:r>
-      <w:proofErr w:type="spellStart"/>
-      <w:r>
-        <w:rPr>
-          <w:sz w:val="24"/>
-        </w:rPr>
-        <w:t>Pilani</w:t>
-      </w:r>
-      <w:proofErr w:type="spellEnd"/>
-      <w:r>
-        <w:rPr>
-          <w:sz w:val="24"/>
-        </w:rPr>
-        <w:t xml:space="preserve"> for giving me the opportunity for an Internship here at JDA Software, the HR Manager for accepting me as an intern, Mr. </w:t>
-      </w:r>
-      <w:proofErr w:type="spellStart"/>
-      <w:r>
-        <w:rPr>
-          <w:sz w:val="24"/>
-        </w:rPr>
-        <w:t>Raghuram</w:t>
-      </w:r>
-      <w:proofErr w:type="spellEnd"/>
-      <w:r>
-        <w:rPr>
-          <w:sz w:val="24"/>
-        </w:rPr>
-        <w:t xml:space="preserve"> </w:t>
-      </w:r>
-      <w:proofErr w:type="spellStart"/>
-      <w:r>
-        <w:rPr>
-          <w:sz w:val="24"/>
-        </w:rPr>
-        <w:t>Thaiyar</w:t>
-      </w:r>
-      <w:proofErr w:type="spellEnd"/>
-      <w:r>
-        <w:rPr>
-          <w:sz w:val="24"/>
-        </w:rPr>
-        <w:t xml:space="preserve"> (My Manager) for providing an excellent mentor for my project, Mr. Harish </w:t>
-      </w:r>
-      <w:proofErr w:type="spellStart"/>
-      <w:r>
-        <w:rPr>
-          <w:sz w:val="24"/>
-        </w:rPr>
-        <w:t>Ramapur</w:t>
-      </w:r>
-      <w:proofErr w:type="spellEnd"/>
-      <w:r>
-        <w:rPr>
-          <w:sz w:val="24"/>
-        </w:rPr>
-        <w:t xml:space="preserve"> </w:t>
-      </w:r>
-      <w:proofErr w:type="spellStart"/>
-      <w:proofErr w:type="gramStart"/>
-      <w:r>
-        <w:rPr>
-          <w:sz w:val="24"/>
-        </w:rPr>
-        <w:t>Narayanappa</w:t>
-      </w:r>
-      <w:proofErr w:type="spellEnd"/>
-      <w:r>
-        <w:rPr>
-          <w:sz w:val="24"/>
-        </w:rPr>
-        <w:t>(</w:t>
-      </w:r>
-      <w:proofErr w:type="gramEnd"/>
-      <w:r>
-        <w:rPr>
-          <w:sz w:val="24"/>
-        </w:rPr>
-        <w:t xml:space="preserve">My Primary Mentor), Gaston </w:t>
-      </w:r>
-      <w:proofErr w:type="spellStart"/>
-      <w:r>
-        <w:rPr>
-          <w:sz w:val="24"/>
-        </w:rPr>
-        <w:t>Mascarenhas</w:t>
-      </w:r>
-      <w:proofErr w:type="spellEnd"/>
-      <w:r>
-        <w:rPr>
-          <w:sz w:val="24"/>
-        </w:rPr>
-        <w:t xml:space="preserve"> (My Secondary Mentor), Mr. </w:t>
-      </w:r>
-      <w:proofErr w:type="spellStart"/>
-      <w:r>
-        <w:rPr>
-          <w:sz w:val="24"/>
-        </w:rPr>
-        <w:t>Anand</w:t>
-      </w:r>
-      <w:proofErr w:type="spellEnd"/>
-      <w:r>
-        <w:rPr>
-          <w:sz w:val="24"/>
-        </w:rPr>
-        <w:t xml:space="preserve"> Yadav for providing me guidance for my project and finally </w:t>
+        <w:t xml:space="preserve">There is no project without sources of motivation. In my case I would first like to thank BITS Pilani for giving me the opportunity for an Internship here at JDA Software, the HR Manager for accepting me as an intern, Mr. Raghuram Thaiyar (My Manager) for providing an excellent mentor for my project, Mr. Harish Ramapur Narayanappa(My Primary Mentor), Gaston Mascarenhas (My Secondary Mentor), Mr. Anand Yadav for providing me guidance for my project and finally </w:t>
       </w:r>
       <w:r>
         <w:rPr>
@@ -1320,10 +1205,12 @@
           <w:b w:val="0"/>
         </w:rPr>
       </w:pPr>
+      <w:bookmarkStart w:id="3" w:name="_Toc492937202"/>
       <w:r>
         <w:lastRenderedPageBreak/>
         <w:t>Abstract Sheet</w:t>
       </w:r>
+      <w:bookmarkEnd w:id="3"/>
     </w:p>
     <w:p>
       <w:pPr>
@@ -1718,41 +1605,16 @@
           <w:b/>
           <w:sz w:val="24"/>
         </w:rPr>
-        <w:t>ID No</w:t>
-      </w:r>
-      <w:proofErr w:type="gramStart"/>
-      <w:r>
-        <w:rPr>
-          <w:b/>
-          <w:sz w:val="24"/>
-        </w:rPr>
-        <w:t>./</w:t>
-      </w:r>
-      <w:proofErr w:type="gramEnd"/>
-      <w:r>
-        <w:rPr>
-          <w:b/>
-          <w:sz w:val="24"/>
-        </w:rPr>
-        <w:t>Name(s)/:</w:t>
-      </w:r>
-      <w:r>
-        <w:rPr>
-          <w:b/>
-          <w:sz w:val="24"/>
-        </w:rPr>
-        <w:tab/>
-        <w:t>2014A2PS0480P/Hritik Soni/</w:t>
-      </w:r>
-      <w:proofErr w:type="spellStart"/>
-      <w:r>
-        <w:rPr>
-          <w:b/>
-          <w:sz w:val="24"/>
-        </w:rPr>
-        <w:t>B.E.Civil</w:t>
-      </w:r>
-      <w:proofErr w:type="spellEnd"/>
+        <w:t>ID No./Name(s)/:</w:t>
+      </w:r>
+      <w:r>
+        <w:rPr>
+          <w:b/>
+          <w:sz w:val="24"/>
+        </w:rPr>
+        <w:tab/>
+        <w:t>2014A2PS0480P/Hritik Soni/B.E.Civil</w:t>
+      </w:r>
     </w:p>
     <w:p>
       <w:pPr>
@@ -1819,39 +1681,7 @@
           <w:sz w:val="24"/>
         </w:rPr>
         <w:tab/>
-        <w:t xml:space="preserve">Harish </w:t>
-      </w:r>
-      <w:proofErr w:type="spellStart"/>
-      <w:r>
-        <w:rPr>
-          <w:b/>
-          <w:sz w:val="24"/>
-        </w:rPr>
-        <w:t>Ramapur</w:t>
-      </w:r>
-      <w:proofErr w:type="spellEnd"/>
-      <w:r>
-        <w:rPr>
-          <w:b/>
-          <w:sz w:val="24"/>
-        </w:rPr>
-        <w:t xml:space="preserve"> </w:t>
-      </w:r>
-      <w:proofErr w:type="spellStart"/>
-      <w:r>
-        <w:rPr>
-          <w:b/>
-          <w:sz w:val="24"/>
-        </w:rPr>
-        <w:t>Narayanappa</w:t>
-      </w:r>
-      <w:proofErr w:type="spellEnd"/>
-      <w:r>
-        <w:rPr>
-          <w:b/>
-          <w:sz w:val="24"/>
-        </w:rPr>
-        <w:t xml:space="preserve"> / Enterprise Senior Architect</w:t>
+        <w:t>Harish Ramapur Narayanappa / Enterprise Senior Architect</w:t>
       </w:r>
     </w:p>
     <w:p>
@@ -1874,47 +1704,22 @@
           <w:sz w:val="24"/>
         </w:rPr>
         <w:tab/>
-        <w:t xml:space="preserve">Gaston </w:t>
-      </w:r>
-      <w:proofErr w:type="spellStart"/>
-      <w:r>
-        <w:rPr>
-          <w:b/>
-          <w:sz w:val="24"/>
-        </w:rPr>
-        <w:t>Mascarenhas</w:t>
-      </w:r>
-      <w:proofErr w:type="spellEnd"/>
-      <w:r>
-        <w:rPr>
-          <w:b/>
-          <w:sz w:val="24"/>
-        </w:rPr>
-        <w:t xml:space="preserve"> / Project Manage</w:t>
-      </w:r>
-    </w:p>
-    <w:p>
-      <w:pPr>
-        <w:rPr>
-          <w:b/>
-          <w:sz w:val="24"/>
-        </w:rPr>
-      </w:pPr>
-      <w:proofErr w:type="gramStart"/>
-      <w:r>
-        <w:rPr>
-          <w:b/>
-          <w:sz w:val="24"/>
-        </w:rPr>
-        <w:t>of</w:t>
-      </w:r>
-      <w:proofErr w:type="gramEnd"/>
-      <w:r>
-        <w:rPr>
-          <w:b/>
-          <w:sz w:val="24"/>
-        </w:rPr>
-        <w:t xml:space="preserve"> the expert(s)</w:t>
+        <w:t>Gaston Mascarenhas / Project Manage</w:t>
+      </w:r>
+    </w:p>
+    <w:p>
+      <w:pPr>
+        <w:rPr>
+          <w:b/>
+          <w:sz w:val="24"/>
+        </w:rPr>
+      </w:pPr>
+      <w:r>
+        <w:rPr>
+          <w:b/>
+          <w:sz w:val="24"/>
+        </w:rPr>
+        <w:t>of the expert(s)</w:t>
       </w:r>
     </w:p>
     <w:p>
@@ -1945,33 +1750,8 @@
           <w:sz w:val="24"/>
         </w:rPr>
         <w:tab/>
-        <w:t xml:space="preserve">Mr. </w:t>
-      </w:r>
-      <w:proofErr w:type="spellStart"/>
-      <w:r>
-        <w:rPr>
-          <w:b/>
-          <w:sz w:val="24"/>
-        </w:rPr>
-        <w:t>Vineet</w:t>
-      </w:r>
-      <w:proofErr w:type="spellEnd"/>
-      <w:r>
-        <w:rPr>
-          <w:b/>
-          <w:sz w:val="24"/>
-        </w:rPr>
-        <w:t xml:space="preserve"> </w:t>
-      </w:r>
-      <w:proofErr w:type="spellStart"/>
-      <w:r>
-        <w:rPr>
-          <w:b/>
-          <w:sz w:val="24"/>
-        </w:rPr>
-        <w:t>Garg</w:t>
-      </w:r>
-      <w:proofErr w:type="spellEnd"/>
+        <w:t>Mr. Vineet Garg</w:t>
+      </w:r>
     </w:p>
     <w:p>
       <w:pPr>
@@ -2032,17 +1812,7 @@
           <w:sz w:val="23"/>
           <w:szCs w:val="23"/>
         </w:rPr>
-        <w:t>Supply chain management</w:t>
-      </w:r>
-      <w:r>
-        <w:rPr>
-          <w:rFonts w:eastAsiaTheme="minorHAnsi"/>
-          <w:b/>
-          <w:bCs/>
-          <w:sz w:val="23"/>
-          <w:szCs w:val="23"/>
-        </w:rPr>
-        <w:t>, SCPO, Log Analyzer, Upgrade Automation</w:t>
+        <w:t>Supply chain management, SCPO, Log Analyzer, Upgrade Automation</w:t>
       </w:r>
     </w:p>
     <w:p>
@@ -2103,64 +1873,90 @@
           <w:b/>
           <w:sz w:val="24"/>
         </w:rPr>
-        <w:t>Abstra</w:t>
-      </w:r>
-      <w:bookmarkStart w:id="0" w:name="_GoBack"/>
-      <w:bookmarkEnd w:id="0"/>
-      <w:r>
-        <w:rPr>
-          <w:b/>
-          <w:sz w:val="24"/>
-        </w:rPr>
-        <w:t>ct:</w:t>
-      </w:r>
-    </w:p>
-    <w:p>
-      <w:pPr>
-        <w:rPr>
-          <w:b/>
-          <w:sz w:val="24"/>
-        </w:rPr>
-      </w:pPr>
-    </w:p>
-    <w:p>
-      <w:pPr>
-        <w:rPr>
-          <w:b/>
-          <w:sz w:val="24"/>
-        </w:rPr>
-      </w:pPr>
-    </w:p>
-    <w:p>
-      <w:pPr>
-        <w:rPr>
-          <w:b/>
-          <w:sz w:val="24"/>
-        </w:rPr>
-      </w:pPr>
-    </w:p>
-    <w:p>
-      <w:pPr>
-        <w:rPr>
-          <w:b/>
-          <w:sz w:val="24"/>
-        </w:rPr>
-      </w:pPr>
-    </w:p>
-    <w:p>
-      <w:pPr>
-        <w:rPr>
-          <w:b/>
-          <w:sz w:val="24"/>
-        </w:rPr>
-      </w:pPr>
-    </w:p>
-    <w:p>
-      <w:pPr>
-        <w:rPr>
-          <w:sz w:val="24"/>
-        </w:rPr>
-      </w:pPr>
+        <w:t>Abstract:</w:t>
+      </w:r>
+      <w:r>
+        <w:rPr>
+          <w:b/>
+          <w:sz w:val="24"/>
+        </w:rPr>
+        <w:tab/>
+        <w:t>My Project is a combination of three subprojects which achieve different goals with same concept i.e. Automation of Redundant and Time-Consuming Activities using GUI interface.</w:t>
+      </w:r>
+    </w:p>
+    <w:p>
+      <w:pPr>
+        <w:rPr>
+          <w:b/>
+          <w:sz w:val="24"/>
+        </w:rPr>
+      </w:pPr>
+      <w:r>
+        <w:rPr>
+          <w:b/>
+          <w:sz w:val="24"/>
+        </w:rPr>
+        <w:t>Following are my three projects with a brief description:</w:t>
+      </w:r>
+    </w:p>
+    <w:p>
+      <w:pPr>
+        <w:pStyle w:val="ListParagraph"/>
+        <w:numPr>
+          <w:ilvl w:val="0"/>
+          <w:numId w:val="2"/>
+        </w:numPr>
+        <w:rPr>
+          <w:b/>
+          <w:sz w:val="24"/>
+        </w:rPr>
+      </w:pPr>
+      <w:r>
+        <w:rPr>
+          <w:b/>
+          <w:sz w:val="24"/>
+        </w:rPr>
+        <w:t>Automated Log Analyzer: Helps in finding causes of incidents by analyzing log files for errors by preparing frequency histograms of all kinds of errors.</w:t>
+      </w:r>
+    </w:p>
+    <w:p>
+      <w:pPr>
+        <w:pStyle w:val="ListParagraph"/>
+        <w:numPr>
+          <w:ilvl w:val="0"/>
+          <w:numId w:val="2"/>
+        </w:numPr>
+        <w:rPr>
+          <w:b/>
+          <w:sz w:val="24"/>
+        </w:rPr>
+      </w:pPr>
+      <w:r>
+        <w:rPr>
+          <w:b/>
+          <w:sz w:val="24"/>
+        </w:rPr>
+        <w:t>JDA Server Manager: Web Interface for managing services running on JDA Servers and also classifying Servers based on their related Customer.</w:t>
+      </w:r>
+    </w:p>
+    <w:p>
+      <w:pPr>
+        <w:pStyle w:val="ListParagraph"/>
+        <w:numPr>
+          <w:ilvl w:val="0"/>
+          <w:numId w:val="2"/>
+        </w:numPr>
+        <w:rPr>
+          <w:sz w:val="24"/>
+        </w:rPr>
+      </w:pPr>
+      <w:r>
+        <w:rPr>
+          <w:b/>
+          <w:sz w:val="24"/>
+        </w:rPr>
+        <w:t>Upgrade Manager: All-in-one interface for performing one step migration while adhering to official procedures.</w:t>
+      </w:r>
     </w:p>
     <w:p>
       <w:pPr>
@@ -2206,28 +2002,28 @@
         <w:rPr>
           <w:sz w:val="24"/>
         </w:rPr>
-        <w:t xml:space="preserve">Date                   </w:t>
-      </w:r>
-    </w:p>
-    <w:p>
-      <w:pPr>
-        <w:spacing w:line="480" w:lineRule="auto"/>
-        <w:jc w:val="center"/>
-        <w:rPr>
-          <w:b/>
-          <w:sz w:val="24"/>
-        </w:rPr>
-      </w:pPr>
-    </w:p>
-    <w:p>
-      <w:pPr>
-        <w:spacing w:line="480" w:lineRule="auto"/>
-        <w:jc w:val="center"/>
-        <w:rPr>
-          <w:b/>
-          <w:sz w:val="24"/>
-        </w:rPr>
-      </w:pPr>
+        <w:t>Date</w:t>
+      </w:r>
+      <w:r>
+        <w:rPr>
+          <w:sz w:val="24"/>
+        </w:rPr>
+        <w:tab/>
+        <w:t>9</w:t>
+      </w:r>
+      <w:r>
+        <w:rPr>
+          <w:sz w:val="24"/>
+          <w:vertAlign w:val="superscript"/>
+        </w:rPr>
+        <w:t>th</w:t>
+      </w:r>
+      <w:r>
+        <w:rPr>
+          <w:sz w:val="24"/>
+        </w:rPr>
+        <w:t xml:space="preserve"> September 2017</w:t>
+      </w:r>
     </w:p>
     <w:p>
       <w:pPr>
@@ -2301,12 +2097,14 @@
           <w:rFonts w:ascii="Times New Roman" w:hAnsi="Times New Roman"/>
         </w:rPr>
       </w:pPr>
+      <w:bookmarkStart w:id="4" w:name="_Toc492937203"/>
       <w:r>
         <w:rPr>
           <w:rFonts w:ascii="Times New Roman" w:hAnsi="Times New Roman"/>
         </w:rPr>
         <w:t>Response Option Sheet</w:t>
       </w:r>
+      <w:bookmarkEnd w:id="4"/>
     </w:p>
     <w:p>
       <w:pPr>
@@ -2327,47 +2125,116 @@
         <w:rPr>
           <w:sz w:val="24"/>
         </w:rPr>
-        <w:t>Station: ____________________________________Center: _____________________</w:t>
-      </w:r>
-    </w:p>
-    <w:p>
-      <w:pPr>
-        <w:rPr>
-          <w:sz w:val="24"/>
-        </w:rPr>
-      </w:pPr>
-    </w:p>
-    <w:p>
-      <w:pPr>
-        <w:rPr>
-          <w:sz w:val="24"/>
-        </w:rPr>
-      </w:pPr>
-      <w:r>
-        <w:rPr>
-          <w:sz w:val="24"/>
-        </w:rPr>
-        <w:t>ID No. &amp; Name(s): ______________________________________________________</w:t>
-      </w:r>
-    </w:p>
-    <w:p>
-      <w:pPr>
-        <w:rPr>
-          <w:sz w:val="24"/>
-        </w:rPr>
-      </w:pPr>
-    </w:p>
-    <w:p>
-      <w:pPr>
-        <w:rPr>
-          <w:sz w:val="24"/>
-        </w:rPr>
-      </w:pPr>
-      <w:r>
-        <w:rPr>
-          <w:sz w:val="24"/>
-        </w:rPr>
-        <w:t>Title of the Project: ______________________________________________________</w:t>
+        <w:t xml:space="preserve">Station: </w:t>
+      </w:r>
+      <w:r>
+        <w:rPr>
+          <w:sz w:val="24"/>
+        </w:rPr>
+        <w:tab/>
+        <w:t>JDA Software</w:t>
+      </w:r>
+      <w:r>
+        <w:rPr>
+          <w:sz w:val="24"/>
+        </w:rPr>
+        <w:tab/>
+      </w:r>
+      <w:r>
+        <w:rPr>
+          <w:sz w:val="24"/>
+        </w:rPr>
+        <w:tab/>
+      </w:r>
+      <w:r>
+        <w:rPr>
+          <w:sz w:val="24"/>
+        </w:rPr>
+        <w:tab/>
+      </w:r>
+      <w:r>
+        <w:rPr>
+          <w:sz w:val="24"/>
+        </w:rPr>
+        <w:tab/>
+      </w:r>
+      <w:r>
+        <w:rPr>
+          <w:sz w:val="24"/>
+        </w:rPr>
+        <w:t xml:space="preserve">Center: </w:t>
+      </w:r>
+      <w:r>
+        <w:rPr>
+          <w:sz w:val="24"/>
+        </w:rPr>
+        <w:tab/>
+        <w:t>Bangalore</w:t>
+      </w:r>
+    </w:p>
+    <w:p>
+      <w:pPr>
+        <w:rPr>
+          <w:sz w:val="24"/>
+        </w:rPr>
+      </w:pPr>
+    </w:p>
+    <w:p>
+      <w:pPr>
+        <w:rPr>
+          <w:sz w:val="24"/>
+        </w:rPr>
+      </w:pPr>
+      <w:r>
+        <w:rPr>
+          <w:sz w:val="24"/>
+        </w:rPr>
+        <w:t xml:space="preserve">ID No. &amp; Name(s): </w:t>
+      </w:r>
+      <w:r>
+        <w:rPr>
+          <w:sz w:val="24"/>
+        </w:rPr>
+        <w:tab/>
+      </w:r>
+      <w:r>
+        <w:rPr>
+          <w:sz w:val="24"/>
+        </w:rPr>
+        <w:t>Hritik Soni</w:t>
+      </w:r>
+    </w:p>
+    <w:p>
+      <w:pPr>
+        <w:rPr>
+          <w:sz w:val="24"/>
+        </w:rPr>
+      </w:pPr>
+    </w:p>
+    <w:p>
+      <w:pPr>
+        <w:rPr>
+          <w:sz w:val="24"/>
+        </w:rPr>
+      </w:pPr>
+      <w:r>
+        <w:rPr>
+          <w:sz w:val="24"/>
+        </w:rPr>
+        <w:t xml:space="preserve">Title of the Project: </w:t>
+      </w:r>
+      <w:r>
+        <w:rPr>
+          <w:sz w:val="24"/>
+        </w:rPr>
+        <w:tab/>
+      </w:r>
+      <w:r>
+        <w:rPr>
+          <w:b/>
+          <w:sz w:val="24"/>
+        </w:rPr>
+        <w:t>AUTOMATION OF SEVERAL EXISTING PROCEDURES</w:t>
       </w:r>
     </w:p>
     <w:p>
@@ -2535,6 +2402,12 @@
                 <w:sz w:val="24"/>
               </w:rPr>
             </w:pPr>
+            <w:r>
+              <w:rPr>
+                <w:sz w:val="24"/>
+              </w:rPr>
+              <w:t>No</w:t>
+            </w:r>
           </w:p>
         </w:tc>
       </w:tr>
@@ -2585,6 +2458,12 @@
                 <w:sz w:val="24"/>
               </w:rPr>
             </w:pPr>
+            <w:r>
+              <w:rPr>
+                <w:sz w:val="24"/>
+              </w:rPr>
+              <w:t>No</w:t>
+            </w:r>
           </w:p>
         </w:tc>
       </w:tr>
@@ -2635,6 +2514,12 @@
                 <w:sz w:val="24"/>
               </w:rPr>
             </w:pPr>
+            <w:r>
+              <w:rPr>
+                <w:sz w:val="24"/>
+              </w:rPr>
+              <w:t>No</w:t>
+            </w:r>
           </w:p>
         </w:tc>
       </w:tr>
@@ -2685,6 +2570,12 @@
                 <w:sz w:val="24"/>
               </w:rPr>
             </w:pPr>
+            <w:r>
+              <w:rPr>
+                <w:sz w:val="24"/>
+              </w:rPr>
+              <w:t>No</w:t>
+            </w:r>
           </w:p>
         </w:tc>
       </w:tr>
@@ -2735,6 +2626,12 @@
                 <w:sz w:val="24"/>
               </w:rPr>
             </w:pPr>
+            <w:r>
+              <w:rPr>
+                <w:sz w:val="24"/>
+              </w:rPr>
+              <w:t>Yes</w:t>
+            </w:r>
           </w:p>
         </w:tc>
       </w:tr>
@@ -3029,7 +2926,32 @@
         <w:rPr>
           <w:sz w:val="24"/>
         </w:rPr>
-        <w:t>PS II station at: ____________________________________ Date: _________________</w:t>
+        <w:t xml:space="preserve">PS II station at: </w:t>
+      </w:r>
+      <w:r>
+        <w:rPr>
+          <w:sz w:val="24"/>
+        </w:rPr>
+        <w:tab/>
+        <w:t>JDA Software, Bangalore</w:t>
+      </w:r>
+      <w:r>
+        <w:rPr>
+          <w:sz w:val="24"/>
+        </w:rPr>
+        <w:tab/>
+      </w:r>
+      <w:r>
+        <w:rPr>
+          <w:sz w:val="24"/>
+        </w:rPr>
+        <w:tab/>
+      </w:r>
+      <w:r>
+        <w:rPr>
+          <w:sz w:val="24"/>
+        </w:rPr>
+        <w:t>Date: _________________</w:t>
       </w:r>
     </w:p>
     <w:p>
@@ -3045,31 +2967,40 @@
         <w:spacing w:line="360" w:lineRule="auto"/>
       </w:pPr>
       <w:r>
-        <w:t>Name: ________________________________</w:t>
-      </w:r>
-      <w:proofErr w:type="gramStart"/>
-      <w:r>
-        <w:t>_  ID</w:t>
-      </w:r>
-      <w:proofErr w:type="gramEnd"/>
-      <w:r>
-        <w:t xml:space="preserve"> No. : _________________</w:t>
-      </w:r>
-      <w:proofErr w:type="gramStart"/>
-      <w:r>
-        <w:t>_  will</w:t>
-      </w:r>
-      <w:proofErr w:type="gramEnd"/>
-      <w:r>
-        <w:t xml:space="preserve"> be completing his/her Practice School Program on _________________________  . In case he /she has any dues, please report it below against your name. </w:t>
-      </w:r>
-      <w:proofErr w:type="spellStart"/>
-      <w:r>
-        <w:t>Incase</w:t>
-      </w:r>
-      <w:proofErr w:type="spellEnd"/>
-      <w:r>
-        <w:t xml:space="preserve"> he/she has no dues please write NO DUES and sign.</w:t>
+        <w:t xml:space="preserve">Name: </w:t>
+      </w:r>
+      <w:r>
+        <w:t>Hritik Soni</w:t>
+      </w:r>
+      <w:r>
+        <w:tab/>
+      </w:r>
+      <w:r>
+        <w:t xml:space="preserve">ID No. : </w:t>
+      </w:r>
+      <w:r>
+        <w:t>2014A2PS480P</w:t>
+      </w:r>
+      <w:r>
+        <w:tab/>
+      </w:r>
+      <w:r>
+        <w:t xml:space="preserve">will be completing his/her Practice School Program on </w:t>
+      </w:r>
+      <w:r>
+        <w:t>15</w:t>
+      </w:r>
+      <w:r>
+        <w:rPr>
+          <w:vertAlign w:val="superscript"/>
+        </w:rPr>
+        <w:t>th</w:t>
+      </w:r>
+      <w:r>
+        <w:t xml:space="preserve"> Dec’ 2017</w:t>
+      </w:r>
+      <w:r>
+        <w:t>. In case he /she has any dues, please report it below against your name. Incase he/she has no dues please write NO DUES and sign.</w:t>
       </w:r>
     </w:p>
     <w:p>
@@ -3314,44 +3245,1537 @@
         <w:jc w:val="center"/>
       </w:pPr>
     </w:p>
-    <w:p>
-      <w:pPr>
-        <w:spacing w:line="480" w:lineRule="auto"/>
-        <w:jc w:val="center"/>
-      </w:pPr>
-    </w:p>
-    <w:p>
-      <w:pPr>
-        <w:spacing w:line="480" w:lineRule="auto"/>
-        <w:jc w:val="center"/>
-      </w:pPr>
-    </w:p>
-    <w:p>
-      <w:pPr>
-        <w:spacing w:line="480" w:lineRule="auto"/>
-        <w:jc w:val="center"/>
-      </w:pPr>
-    </w:p>
-    <w:p>
-      <w:pPr>
-        <w:spacing w:line="480" w:lineRule="auto"/>
-        <w:jc w:val="center"/>
-      </w:pPr>
-    </w:p>
-    <w:p>
-      <w:pPr>
-        <w:spacing w:line="480" w:lineRule="auto"/>
-        <w:jc w:val="center"/>
-      </w:pPr>
-    </w:p>
-    <w:p>
-      <w:pPr>
-        <w:spacing w:line="480" w:lineRule="auto"/>
-        <w:jc w:val="center"/>
-      </w:pPr>
+    <w:sdt>
+      <w:sdtPr>
+        <w:id w:val="318306077"/>
+        <w:docPartObj>
+          <w:docPartGallery w:val="Table of Contents"/>
+          <w:docPartUnique/>
+        </w:docPartObj>
+      </w:sdtPr>
+      <w:sdtEndPr>
+        <w:rPr>
+          <w:rFonts w:ascii="Times New Roman" w:eastAsia="Times New Roman" w:hAnsi="Times New Roman" w:cs="Times New Roman"/>
+          <w:b/>
+          <w:bCs/>
+          <w:noProof/>
+          <w:color w:val="auto"/>
+          <w:sz w:val="20"/>
+          <w:szCs w:val="20"/>
+        </w:rPr>
+      </w:sdtEndPr>
+      <w:sdtContent>
+        <w:p>
+          <w:pPr>
+            <w:pStyle w:val="TOCHeading"/>
+          </w:pPr>
+          <w:r>
+            <w:t>Table of Contents</w:t>
+          </w:r>
+        </w:p>
+        <w:p>
+          <w:pPr>
+            <w:pStyle w:val="TOC1"/>
+            <w:tabs>
+              <w:tab w:val="right" w:leader="dot" w:pos="9350"/>
+            </w:tabs>
+            <w:rPr>
+              <w:rFonts w:asciiTheme="minorHAnsi" w:eastAsiaTheme="minorEastAsia" w:hAnsiTheme="minorHAnsi" w:cstheme="minorBidi"/>
+              <w:noProof/>
+              <w:sz w:val="22"/>
+              <w:szCs w:val="22"/>
+            </w:rPr>
+          </w:pPr>
+          <w:r>
+            <w:fldChar w:fldCharType="begin"/>
+          </w:r>
+          <w:r>
+            <w:instrText xml:space="preserve"> TOC \o "1-3" \h \z \u </w:instrText>
+          </w:r>
+          <w:r>
+            <w:fldChar w:fldCharType="separate"/>
+          </w:r>
+          <w:hyperlink w:anchor="_Toc492937199" w:history="1">
+            <w:r>
+              <w:rPr>
+                <w:rStyle w:val="Hyperlink"/>
+                <w:noProof/>
+              </w:rPr>
+              <w:t>AT</w:t>
+            </w:r>
+            <w:r>
+              <w:rPr>
+                <w:noProof/>
+                <w:webHidden/>
+              </w:rPr>
+              <w:tab/>
+            </w:r>
+            <w:r>
+              <w:rPr>
+                <w:noProof/>
+                <w:webHidden/>
+              </w:rPr>
+              <w:fldChar w:fldCharType="begin"/>
+            </w:r>
+            <w:r>
+              <w:rPr>
+                <w:noProof/>
+                <w:webHidden/>
+              </w:rPr>
+              <w:instrText xml:space="preserve"> PAGEREF _Toc492937199 \h </w:instrText>
+            </w:r>
+            <w:r>
+              <w:rPr>
+                <w:noProof/>
+                <w:webHidden/>
+              </w:rPr>
+            </w:r>
+            <w:r>
+              <w:rPr>
+                <w:noProof/>
+                <w:webHidden/>
+              </w:rPr>
+              <w:fldChar w:fldCharType="separate"/>
+            </w:r>
+            <w:r>
+              <w:rPr>
+                <w:noProof/>
+                <w:webHidden/>
+              </w:rPr>
+              <w:t>1</w:t>
+            </w:r>
+            <w:r>
+              <w:rPr>
+                <w:noProof/>
+                <w:webHidden/>
+              </w:rPr>
+              <w:fldChar w:fldCharType="end"/>
+            </w:r>
+          </w:hyperlink>
+        </w:p>
+        <w:p>
+          <w:pPr>
+            <w:pStyle w:val="TOC2"/>
+            <w:tabs>
+              <w:tab w:val="right" w:leader="dot" w:pos="9350"/>
+            </w:tabs>
+            <w:rPr>
+              <w:rFonts w:asciiTheme="minorHAnsi" w:eastAsiaTheme="minorEastAsia" w:hAnsiTheme="minorHAnsi" w:cstheme="minorBidi"/>
+              <w:noProof/>
+              <w:sz w:val="22"/>
+              <w:szCs w:val="22"/>
+            </w:rPr>
+          </w:pPr>
+          <w:hyperlink w:anchor="_Toc492937200" w:history="1">
+            <w:r>
+              <w:rPr>
+                <w:rStyle w:val="Hyperlink"/>
+                <w:noProof/>
+              </w:rPr>
+              <w:t>Prepared in the partial fulfillment of the</w:t>
+            </w:r>
+            <w:r>
+              <w:rPr>
+                <w:noProof/>
+                <w:webHidden/>
+              </w:rPr>
+              <w:tab/>
+            </w:r>
+            <w:r>
+              <w:rPr>
+                <w:noProof/>
+                <w:webHidden/>
+              </w:rPr>
+              <w:fldChar w:fldCharType="begin"/>
+            </w:r>
+            <w:r>
+              <w:rPr>
+                <w:noProof/>
+                <w:webHidden/>
+              </w:rPr>
+              <w:instrText xml:space="preserve"> PAGEREF _Toc492937200 \h </w:instrText>
+            </w:r>
+            <w:r>
+              <w:rPr>
+                <w:noProof/>
+                <w:webHidden/>
+              </w:rPr>
+            </w:r>
+            <w:r>
+              <w:rPr>
+                <w:noProof/>
+                <w:webHidden/>
+              </w:rPr>
+              <w:fldChar w:fldCharType="separate"/>
+            </w:r>
+            <w:r>
+              <w:rPr>
+                <w:noProof/>
+                <w:webHidden/>
+              </w:rPr>
+              <w:t>2</w:t>
+            </w:r>
+            <w:r>
+              <w:rPr>
+                <w:noProof/>
+                <w:webHidden/>
+              </w:rPr>
+              <w:fldChar w:fldCharType="end"/>
+            </w:r>
+          </w:hyperlink>
+        </w:p>
+        <w:p>
+          <w:pPr>
+            <w:pStyle w:val="TOC1"/>
+            <w:tabs>
+              <w:tab w:val="right" w:leader="dot" w:pos="9350"/>
+            </w:tabs>
+            <w:rPr>
+              <w:rFonts w:asciiTheme="minorHAnsi" w:eastAsiaTheme="minorEastAsia" w:hAnsiTheme="minorHAnsi" w:cstheme="minorBidi"/>
+              <w:noProof/>
+              <w:sz w:val="22"/>
+              <w:szCs w:val="22"/>
+            </w:rPr>
+          </w:pPr>
+          <w:hyperlink w:anchor="_Toc492937201" w:history="1">
+            <w:r>
+              <w:rPr>
+                <w:rStyle w:val="Hyperlink"/>
+                <w:noProof/>
+              </w:rPr>
+              <w:t>AT</w:t>
+            </w:r>
+            <w:r>
+              <w:rPr>
+                <w:noProof/>
+                <w:webHidden/>
+              </w:rPr>
+              <w:tab/>
+            </w:r>
+            <w:r>
+              <w:rPr>
+                <w:noProof/>
+                <w:webHidden/>
+              </w:rPr>
+              <w:fldChar w:fldCharType="begin"/>
+            </w:r>
+            <w:r>
+              <w:rPr>
+                <w:noProof/>
+                <w:webHidden/>
+              </w:rPr>
+              <w:instrText xml:space="preserve"> PAGEREF _Toc492937201 \h </w:instrText>
+            </w:r>
+            <w:r>
+              <w:rPr>
+                <w:noProof/>
+                <w:webHidden/>
+              </w:rPr>
+            </w:r>
+            <w:r>
+              <w:rPr>
+                <w:noProof/>
+                <w:webHidden/>
+              </w:rPr>
+              <w:fldChar w:fldCharType="separate"/>
+            </w:r>
+            <w:r>
+              <w:rPr>
+                <w:noProof/>
+                <w:webHidden/>
+              </w:rPr>
+              <w:t>2</w:t>
+            </w:r>
+            <w:r>
+              <w:rPr>
+                <w:noProof/>
+                <w:webHidden/>
+              </w:rPr>
+              <w:fldChar w:fldCharType="end"/>
+            </w:r>
+          </w:hyperlink>
+        </w:p>
+        <w:p>
+          <w:pPr>
+            <w:pStyle w:val="TOC1"/>
+            <w:tabs>
+              <w:tab w:val="right" w:leader="dot" w:pos="9350"/>
+            </w:tabs>
+            <w:rPr>
+              <w:rFonts w:asciiTheme="minorHAnsi" w:eastAsiaTheme="minorEastAsia" w:hAnsiTheme="minorHAnsi" w:cstheme="minorBidi"/>
+              <w:noProof/>
+              <w:sz w:val="22"/>
+              <w:szCs w:val="22"/>
+            </w:rPr>
+          </w:pPr>
+          <w:hyperlink w:anchor="_Toc492937202" w:history="1">
+            <w:r>
+              <w:rPr>
+                <w:rStyle w:val="Hyperlink"/>
+                <w:noProof/>
+              </w:rPr>
+              <w:t>Abstract Sheet</w:t>
+            </w:r>
+            <w:r>
+              <w:rPr>
+                <w:noProof/>
+                <w:webHidden/>
+              </w:rPr>
+              <w:tab/>
+            </w:r>
+            <w:r>
+              <w:rPr>
+                <w:noProof/>
+                <w:webHidden/>
+              </w:rPr>
+              <w:fldChar w:fldCharType="begin"/>
+            </w:r>
+            <w:r>
+              <w:rPr>
+                <w:noProof/>
+                <w:webHidden/>
+              </w:rPr>
+              <w:instrText xml:space="preserve"> PAGEREF _Toc492937202 \h </w:instrText>
+            </w:r>
+            <w:r>
+              <w:rPr>
+                <w:noProof/>
+                <w:webHidden/>
+              </w:rPr>
+            </w:r>
+            <w:r>
+              <w:rPr>
+                <w:noProof/>
+                <w:webHidden/>
+              </w:rPr>
+              <w:fldChar w:fldCharType="separate"/>
+            </w:r>
+            <w:r>
+              <w:rPr>
+                <w:noProof/>
+                <w:webHidden/>
+              </w:rPr>
+              <w:t>4</w:t>
+            </w:r>
+            <w:r>
+              <w:rPr>
+                <w:noProof/>
+                <w:webHidden/>
+              </w:rPr>
+              <w:fldChar w:fldCharType="end"/>
+            </w:r>
+          </w:hyperlink>
+        </w:p>
+        <w:p>
+          <w:pPr>
+            <w:pStyle w:val="TOC1"/>
+            <w:tabs>
+              <w:tab w:val="right" w:leader="dot" w:pos="9350"/>
+            </w:tabs>
+            <w:rPr>
+              <w:rFonts w:asciiTheme="minorHAnsi" w:eastAsiaTheme="minorEastAsia" w:hAnsiTheme="minorHAnsi" w:cstheme="minorBidi"/>
+              <w:noProof/>
+              <w:sz w:val="22"/>
+              <w:szCs w:val="22"/>
+            </w:rPr>
+          </w:pPr>
+          <w:hyperlink w:anchor="_Toc492937203" w:history="1">
+            <w:r>
+              <w:rPr>
+                <w:rStyle w:val="Hyperlink"/>
+                <w:noProof/>
+              </w:rPr>
+              <w:t>Response Option Sheet</w:t>
+            </w:r>
+            <w:r>
+              <w:rPr>
+                <w:noProof/>
+                <w:webHidden/>
+              </w:rPr>
+              <w:tab/>
+            </w:r>
+            <w:r>
+              <w:rPr>
+                <w:noProof/>
+                <w:webHidden/>
+              </w:rPr>
+              <w:fldChar w:fldCharType="begin"/>
+            </w:r>
+            <w:r>
+              <w:rPr>
+                <w:noProof/>
+                <w:webHidden/>
+              </w:rPr>
+              <w:instrText xml:space="preserve"> PAGEREF _Toc492937203 \h </w:instrText>
+            </w:r>
+            <w:r>
+              <w:rPr>
+                <w:noProof/>
+                <w:webHidden/>
+              </w:rPr>
+            </w:r>
+            <w:r>
+              <w:rPr>
+                <w:noProof/>
+                <w:webHidden/>
+              </w:rPr>
+              <w:fldChar w:fldCharType="separate"/>
+            </w:r>
+            <w:r>
+              <w:rPr>
+                <w:noProof/>
+                <w:webHidden/>
+              </w:rPr>
+              <w:t>5</w:t>
+            </w:r>
+            <w:r>
+              <w:rPr>
+                <w:noProof/>
+                <w:webHidden/>
+              </w:rPr>
+              <w:fldChar w:fldCharType="end"/>
+            </w:r>
+          </w:hyperlink>
+        </w:p>
+        <w:p>
+          <w:r>
+            <w:rPr>
+              <w:b/>
+              <w:bCs/>
+              <w:noProof/>
+            </w:rPr>
+            <w:fldChar w:fldCharType="end"/>
+          </w:r>
+        </w:p>
+      </w:sdtContent>
+    </w:sdt>
+    <w:p>
+      <w:pPr>
+        <w:spacing w:line="480" w:lineRule="auto"/>
+        <w:jc w:val="center"/>
+      </w:pPr>
+    </w:p>
+    <w:p>
+      <w:pPr>
+        <w:spacing w:line="480" w:lineRule="auto"/>
+        <w:jc w:val="center"/>
+      </w:pPr>
+    </w:p>
+    <w:p>
+      <w:pPr>
+        <w:spacing w:line="480" w:lineRule="auto"/>
+        <w:jc w:val="center"/>
+      </w:pPr>
+    </w:p>
+    <w:p>
+      <w:pPr>
+        <w:spacing w:line="480" w:lineRule="auto"/>
+        <w:jc w:val="center"/>
+      </w:pPr>
+    </w:p>
+    <w:p>
+      <w:pPr>
+        <w:spacing w:line="480" w:lineRule="auto"/>
+        <w:jc w:val="center"/>
+      </w:pPr>
+    </w:p>
+    <w:p>
+      <w:pPr>
+        <w:spacing w:line="480" w:lineRule="auto"/>
+        <w:jc w:val="center"/>
+      </w:pPr>
+    </w:p>
+    <w:p>
+      <w:pPr>
+        <w:spacing w:line="480" w:lineRule="auto"/>
+        <w:jc w:val="center"/>
+      </w:pPr>
+    </w:p>
+    <w:p>
+      <w:pPr>
+        <w:spacing w:line="480" w:lineRule="auto"/>
+        <w:jc w:val="center"/>
+      </w:pPr>
+    </w:p>
+    <w:p>
+      <w:pPr>
+        <w:spacing w:line="480" w:lineRule="auto"/>
+        <w:jc w:val="center"/>
+      </w:pPr>
+    </w:p>
+    <w:p>
+      <w:pPr>
+        <w:spacing w:line="480" w:lineRule="auto"/>
+        <w:jc w:val="center"/>
+      </w:pPr>
+    </w:p>
+    <w:p>
+      <w:pPr>
+        <w:spacing w:line="480" w:lineRule="auto"/>
+        <w:jc w:val="center"/>
+      </w:pPr>
+    </w:p>
+    <w:p>
+      <w:pPr>
+        <w:spacing w:line="480" w:lineRule="auto"/>
+        <w:jc w:val="center"/>
+      </w:pPr>
+    </w:p>
+    <w:p>
+      <w:pPr>
+        <w:spacing w:line="480" w:lineRule="auto"/>
+        <w:jc w:val="center"/>
+      </w:pPr>
+    </w:p>
+    <w:p>
+      <w:pPr>
+        <w:spacing w:line="480" w:lineRule="auto"/>
+        <w:jc w:val="center"/>
+      </w:pPr>
+    </w:p>
+    <w:p>
+      <w:pPr>
+        <w:spacing w:line="480" w:lineRule="auto"/>
+        <w:jc w:val="center"/>
+      </w:pPr>
+    </w:p>
+    <w:p>
+      <w:pPr>
+        <w:spacing w:line="480" w:lineRule="auto"/>
+        <w:jc w:val="center"/>
+      </w:pPr>
+    </w:p>
+    <w:p>
+      <w:pPr>
+        <w:spacing w:line="480" w:lineRule="auto"/>
+        <w:jc w:val="center"/>
+      </w:pPr>
+    </w:p>
+    <w:p>
+      <w:pPr>
+        <w:spacing w:line="480" w:lineRule="auto"/>
+        <w:jc w:val="center"/>
+      </w:pPr>
+    </w:p>
+    <w:p>
+      <w:pPr>
+        <w:spacing w:line="480" w:lineRule="auto"/>
+        <w:jc w:val="center"/>
+      </w:pPr>
+    </w:p>
+    <w:p>
+      <w:pPr>
+        <w:spacing w:line="480" w:lineRule="auto"/>
+        <w:jc w:val="center"/>
+      </w:pPr>
+    </w:p>
+    <w:p>
+      <w:pPr>
+        <w:spacing w:line="480" w:lineRule="auto"/>
+        <w:jc w:val="center"/>
+      </w:pPr>
+    </w:p>
+    <w:p>
+      <w:pPr>
+        <w:spacing w:line="480" w:lineRule="auto"/>
+        <w:jc w:val="center"/>
+      </w:pPr>
+    </w:p>
+    <w:p>
+      <w:pPr>
+        <w:spacing w:line="480" w:lineRule="auto"/>
+        <w:jc w:val="center"/>
+      </w:pPr>
+    </w:p>
+    <w:p>
+      <w:pPr>
+        <w:pStyle w:val="TOCHeading"/>
+      </w:pPr>
+      <w:r>
+        <w:lastRenderedPageBreak/>
+        <w:t>INTRODUCTION</w:t>
+      </w:r>
+    </w:p>
+    <w:p/>
+    <w:p>
+      <w:pPr>
+        <w:rPr>
+          <w:sz w:val="24"/>
+        </w:rPr>
+      </w:pPr>
+    </w:p>
+    <w:p>
+      <w:pPr>
+        <w:spacing w:line="480" w:lineRule="auto"/>
+        <w:rPr>
+          <w:sz w:val="24"/>
+        </w:rPr>
+      </w:pPr>
+      <w:r>
+        <w:rPr>
+          <w:sz w:val="24"/>
+        </w:rPr>
+        <w:t>JDA is an application</w:t>
+      </w:r>
+      <w:r>
+        <w:rPr>
+          <w:sz w:val="24"/>
+        </w:rPr>
+        <w:t xml:space="preserve"> meant for interested customers to use it. Beyond development of the actual utility comes maintenance which is perhaps the most challenging part as unexpected situations can arise and they need to be dealt immediately. The Project comprises of three sub project each serving to help the maintainability of the architecture of JDA in different aspects.</w:t>
+      </w:r>
+    </w:p>
+    <w:p>
+      <w:pPr>
+        <w:pStyle w:val="ListParagraph"/>
+        <w:numPr>
+          <w:ilvl w:val="0"/>
+          <w:numId w:val="3"/>
+        </w:numPr>
+        <w:spacing w:line="480" w:lineRule="auto"/>
+        <w:rPr>
+          <w:sz w:val="24"/>
+        </w:rPr>
+      </w:pPr>
+      <w:r>
+        <w:rPr>
+          <w:sz w:val="24"/>
+        </w:rPr>
+        <w:t>Automated Log File Analyzer</w:t>
+      </w:r>
+      <w:r>
+        <w:rPr>
+          <w:sz w:val="24"/>
+        </w:rPr>
+        <w:t>:</w:t>
+      </w:r>
+      <w:r>
+        <w:rPr>
+          <w:sz w:val="24"/>
+        </w:rPr>
+        <w:tab/>
+      </w:r>
+    </w:p>
+    <w:p>
+      <w:pPr>
+        <w:pStyle w:val="ListParagraph"/>
+        <w:spacing w:line="480" w:lineRule="auto"/>
+        <w:rPr>
+          <w:sz w:val="24"/>
+        </w:rPr>
+      </w:pPr>
+      <w:r>
+        <w:rPr>
+          <w:sz w:val="24"/>
+        </w:rPr>
+        <w:t>When</w:t>
+      </w:r>
+      <w:r>
+        <w:rPr>
+          <w:sz w:val="24"/>
+        </w:rPr>
+        <w:t>ever an error/incident is encountered, database logs are the main source of its identification (in many cases) and thus need to be inspected thorough</w:t>
+      </w:r>
+      <w:r>
+        <w:rPr>
+          <w:sz w:val="24"/>
+        </w:rPr>
+        <w:t>ly</w:t>
+      </w:r>
+      <w:r>
+        <w:rPr>
+          <w:sz w:val="24"/>
+        </w:rPr>
+        <w:t>. My first Project attempts to ease the inspection significantly. It has the following major functionalities:-</w:t>
+      </w:r>
+    </w:p>
+    <w:p>
+      <w:pPr>
+        <w:pStyle w:val="ListParagraph"/>
+        <w:numPr>
+          <w:ilvl w:val="0"/>
+          <w:numId w:val="4"/>
+        </w:numPr>
+        <w:spacing w:line="480" w:lineRule="auto"/>
+        <w:rPr>
+          <w:sz w:val="24"/>
+        </w:rPr>
+      </w:pPr>
+      <w:r>
+        <w:rPr>
+          <w:sz w:val="24"/>
+        </w:rPr>
+        <w:t>GUI based mode for easy to use and self-explanatory functioning.</w:t>
+      </w:r>
+    </w:p>
+    <w:p>
+      <w:pPr>
+        <w:pStyle w:val="ListParagraph"/>
+        <w:numPr>
+          <w:ilvl w:val="0"/>
+          <w:numId w:val="4"/>
+        </w:numPr>
+        <w:spacing w:line="480" w:lineRule="auto"/>
+        <w:rPr>
+          <w:sz w:val="24"/>
+        </w:rPr>
+      </w:pPr>
+      <w:r>
+        <w:rPr>
+          <w:sz w:val="24"/>
+        </w:rPr>
+        <w:t>Automatic/Script based mode for batch processing.</w:t>
+      </w:r>
+    </w:p>
+    <w:p>
+      <w:pPr>
+        <w:pStyle w:val="ListParagraph"/>
+        <w:numPr>
+          <w:ilvl w:val="0"/>
+          <w:numId w:val="4"/>
+        </w:numPr>
+        <w:spacing w:line="480" w:lineRule="auto"/>
+        <w:rPr>
+          <w:sz w:val="24"/>
+        </w:rPr>
+      </w:pPr>
+      <w:r>
+        <w:rPr>
+          <w:sz w:val="24"/>
+        </w:rPr>
+        <w:t>Capability to handle several logs and several patterns of errors.</w:t>
+      </w:r>
+    </w:p>
+    <w:p>
+      <w:pPr>
+        <w:pStyle w:val="ListParagraph"/>
+        <w:numPr>
+          <w:ilvl w:val="0"/>
+          <w:numId w:val="4"/>
+        </w:numPr>
+        <w:spacing w:line="480" w:lineRule="auto"/>
+        <w:rPr>
+          <w:sz w:val="24"/>
+        </w:rPr>
+      </w:pPr>
+      <w:r>
+        <w:rPr>
+          <w:sz w:val="24"/>
+        </w:rPr>
+        <w:t>Frequency histograms of errors found in Bar Chart based formats.</w:t>
+      </w:r>
+    </w:p>
+    <w:p>
+      <w:pPr>
+        <w:pStyle w:val="ListParagraph"/>
+        <w:numPr>
+          <w:ilvl w:val="0"/>
+          <w:numId w:val="4"/>
+        </w:numPr>
+        <w:spacing w:line="480" w:lineRule="auto"/>
+        <w:rPr>
+          <w:sz w:val="24"/>
+        </w:rPr>
+      </w:pPr>
+      <w:r>
+        <w:rPr>
+          <w:sz w:val="24"/>
+        </w:rPr>
+        <w:t>Automatic mailing of the output charts at every specified duration.</w:t>
+      </w:r>
+    </w:p>
+    <w:p>
+      <w:pPr>
+        <w:pStyle w:val="ListParagraph"/>
+        <w:numPr>
+          <w:ilvl w:val="0"/>
+          <w:numId w:val="3"/>
+        </w:numPr>
+        <w:spacing w:line="480" w:lineRule="auto"/>
+        <w:rPr>
+          <w:sz w:val="24"/>
+        </w:rPr>
+      </w:pPr>
+      <w:r>
+        <w:rPr>
+          <w:sz w:val="24"/>
+        </w:rPr>
+        <w:t>JDA Server Manager:</w:t>
+      </w:r>
+    </w:p>
+    <w:p>
+      <w:pPr>
+        <w:pStyle w:val="ListParagraph"/>
+        <w:spacing w:line="480" w:lineRule="auto"/>
+        <w:rPr>
+          <w:sz w:val="24"/>
+        </w:rPr>
+      </w:pPr>
+      <w:r>
+        <w:rPr>
+          <w:sz w:val="24"/>
+        </w:rPr>
+        <w:t xml:space="preserve">A key part of the maintenance is the ability to control services on remote and servers and being able to grab details like RAM free, CPU usage, etc. on them and also able to seamlessly do all this for any desired customer without much effort. This part of the project attempts to solve this problem via. </w:t>
+      </w:r>
+      <w:r>
+        <w:rPr>
+          <w:sz w:val="24"/>
+        </w:rPr>
+        <w:t>p</w:t>
+      </w:r>
+      <w:r>
+        <w:rPr>
+          <w:sz w:val="24"/>
+        </w:rPr>
+        <w:t>roviding a web interface to do all mentioned above.</w:t>
+      </w:r>
+    </w:p>
+    <w:p>
+      <w:pPr>
+        <w:pStyle w:val="ListParagraph"/>
+        <w:numPr>
+          <w:ilvl w:val="0"/>
+          <w:numId w:val="3"/>
+        </w:numPr>
+        <w:spacing w:line="480" w:lineRule="auto"/>
+        <w:rPr>
+          <w:sz w:val="24"/>
+        </w:rPr>
+      </w:pPr>
+      <w:r>
+        <w:rPr>
+          <w:sz w:val="24"/>
+        </w:rPr>
+        <w:t>Upgrade  Manager:</w:t>
+      </w:r>
+    </w:p>
+    <w:p>
+      <w:pPr>
+        <w:pStyle w:val="ListParagraph"/>
+        <w:spacing w:line="480" w:lineRule="auto"/>
+        <w:rPr>
+          <w:sz w:val="24"/>
+        </w:rPr>
+      </w:pPr>
+      <w:r>
+        <w:rPr>
+          <w:sz w:val="24"/>
+        </w:rPr>
+        <w:t xml:space="preserve">It is nature of every application to evolve and gain more abilities and thus the JDA application also gains new versions and the most challenging part is the ability to migrate </w:t>
+      </w:r>
+      <w:r>
+        <w:rPr>
+          <w:sz w:val="24"/>
+        </w:rPr>
+        <w:lastRenderedPageBreak/>
+        <w:t>existing customers to the latest platform. Long procedures already exist to do the same and are very time consuming. This part of the project attempts to simplify all the steps via a GUI based automated procedure.</w:t>
+      </w:r>
+    </w:p>
+    <w:p>
+      <w:pPr>
+        <w:pStyle w:val="ListParagraph"/>
+        <w:spacing w:line="480" w:lineRule="auto"/>
+        <w:rPr>
+          <w:sz w:val="24"/>
+        </w:rPr>
+      </w:pPr>
+    </w:p>
+    <w:p>
+      <w:pPr>
+        <w:pStyle w:val="TOCHeading"/>
+      </w:pPr>
+      <w:r>
+        <w:t>Automated Log Analyzer</w:t>
+      </w:r>
+    </w:p>
+    <w:p>
+      <w:r>
+        <w:t>c</w:t>
+      </w:r>
+    </w:p>
+    <w:p>
+      <w:pPr>
+        <w:rPr>
+          <w:sz w:val="24"/>
+        </w:rPr>
+      </w:pPr>
+    </w:p>
+    <w:p>
+      <w:pPr>
+        <w:spacing w:line="480" w:lineRule="auto"/>
+        <w:rPr>
+          <w:sz w:val="24"/>
+        </w:rPr>
+      </w:pPr>
+      <w:r>
+        <w:rPr>
+          <w:sz w:val="24"/>
+        </w:rPr>
+        <w:t>Every JDA application is associated with a database and every database has its own server just like the application. The choice of database for JDA happens to be Oracle which is an expensive database management system but very robust. During maintenance phase of the application, unexpected situations can arise. These situations are termed as incidents and a lot of incidents have their solutions hidden in the database logs. As of now, these logs are analyzed manually via. 3</w:t>
+      </w:r>
+      <w:r>
+        <w:rPr>
+          <w:sz w:val="24"/>
+          <w:vertAlign w:val="superscript"/>
+        </w:rPr>
+        <w:t>rd</w:t>
+      </w:r>
+      <w:r>
+        <w:rPr>
+          <w:sz w:val="24"/>
+        </w:rPr>
+        <w:t xml:space="preserve"> party tools but even through them it is quite time consuming.</w:t>
+      </w:r>
+    </w:p>
+    <w:p>
+      <w:pPr>
+        <w:spacing w:line="480" w:lineRule="auto"/>
+        <w:rPr>
+          <w:sz w:val="24"/>
+        </w:rPr>
+      </w:pPr>
+      <w:r>
+        <w:rPr>
+          <w:sz w:val="24"/>
+        </w:rPr>
+        <w:tab/>
+        <w:t>Every error has a certain pattern and using creative programming all of these tasks can be turned to an automated task.</w:t>
+      </w:r>
+    </w:p>
+    <w:p>
+      <w:pPr>
+        <w:spacing w:line="480" w:lineRule="auto"/>
+        <w:rPr>
+          <w:sz w:val="24"/>
+        </w:rPr>
+      </w:pPr>
+      <w:r>
+        <w:rPr>
+          <w:sz w:val="24"/>
+        </w:rPr>
+        <w:t>A Sample Error Would be:</w:t>
+      </w:r>
+    </w:p>
+    <w:p>
+      <w:pPr>
+        <w:spacing w:line="480" w:lineRule="auto"/>
+        <w:rPr>
+          <w:rFonts w:ascii="Courier New" w:hAnsi="Courier New" w:cs="Courier New"/>
+          <w:sz w:val="24"/>
+        </w:rPr>
+      </w:pPr>
+      <w:r>
+        <w:rPr>
+          <w:rFonts w:ascii="Courier New" w:hAnsi="Courier New" w:cs="Courier New"/>
+          <w:sz w:val="24"/>
+        </w:rPr>
+        <w:t>TNS-12547: TNS:lost contact</w:t>
+      </w:r>
+    </w:p>
+    <w:p>
+      <w:pPr>
+        <w:spacing w:line="480" w:lineRule="auto"/>
+        <w:rPr>
+          <w:rFonts w:ascii="Courier New" w:hAnsi="Courier New" w:cs="Courier New"/>
+          <w:sz w:val="24"/>
+        </w:rPr>
+      </w:pPr>
+      <w:r>
+        <w:rPr>
+          <w:rFonts w:ascii="Courier New" w:hAnsi="Courier New" w:cs="Courier New"/>
+          <w:sz w:val="24"/>
+        </w:rPr>
+        <w:t xml:space="preserve">    ns secondary err code: 12560</w:t>
+      </w:r>
+    </w:p>
+    <w:p>
+      <w:pPr>
+        <w:spacing w:line="480" w:lineRule="auto"/>
+        <w:rPr>
+          <w:rFonts w:ascii="Courier New" w:hAnsi="Courier New" w:cs="Courier New"/>
+          <w:sz w:val="24"/>
+        </w:rPr>
+      </w:pPr>
+      <w:r>
+        <w:rPr>
+          <w:rFonts w:ascii="Courier New" w:hAnsi="Courier New" w:cs="Courier New"/>
+          <w:sz w:val="24"/>
+        </w:rPr>
+        <w:t xml:space="preserve">    nt main err code: 0</w:t>
+      </w:r>
+    </w:p>
+    <w:p>
+      <w:pPr>
+        <w:spacing w:line="480" w:lineRule="auto"/>
+        <w:rPr>
+          <w:rFonts w:ascii="Courier New" w:hAnsi="Courier New" w:cs="Courier New"/>
+          <w:sz w:val="24"/>
+        </w:rPr>
+      </w:pPr>
+      <w:r>
+        <w:rPr>
+          <w:rFonts w:ascii="Courier New" w:hAnsi="Courier New" w:cs="Courier New"/>
+          <w:sz w:val="24"/>
+        </w:rPr>
+        <w:t xml:space="preserve">    nt secondary err code: 0</w:t>
+      </w:r>
+    </w:p>
+    <w:p>
+      <w:pPr>
+        <w:spacing w:line="480" w:lineRule="auto"/>
+        <w:rPr>
+          <w:rFonts w:ascii="Courier New" w:hAnsi="Courier New" w:cs="Courier New"/>
+          <w:sz w:val="24"/>
+        </w:rPr>
+      </w:pPr>
+      <w:r>
+        <w:rPr>
+          <w:rFonts w:ascii="Courier New" w:hAnsi="Courier New" w:cs="Courier New"/>
+          <w:sz w:val="24"/>
+        </w:rPr>
+        <w:t xml:space="preserve">    nt OS err code: 0</w:t>
+      </w:r>
+    </w:p>
+    <w:p>
+      <w:pPr>
+        <w:spacing w:line="480" w:lineRule="auto"/>
+        <w:rPr>
+          <w:sz w:val="24"/>
+        </w:rPr>
+      </w:pPr>
+      <w:r>
+        <w:rPr>
+          <w:sz w:val="24"/>
+        </w:rPr>
+        <w:t xml:space="preserve">There is a little bit more information related to the error like data information and the above is sufficient to demonstrate the point. As we can observe the error starts with TNS-….. This trend is common for every error and thus can be exploited to find several errors within thousands of </w:t>
+      </w:r>
+      <w:r>
+        <w:rPr>
+          <w:sz w:val="24"/>
+        </w:rPr>
+        <w:lastRenderedPageBreak/>
+        <w:t>lines in a fraction of a second. The following is a screenshot of the opening screen.</w:t>
+      </w:r>
+      <w:r>
+        <w:rPr>
+          <w:noProof/>
+          <w:sz w:val="24"/>
+        </w:rPr>
+        <w:drawing>
+          <wp:inline distT="0" distB="0" distL="0" distR="0">
+            <wp:extent cx="5010150" cy="4286250"/>
+            <wp:effectExtent l="0" t="0" r="0" b="0"/>
+            <wp:docPr id="5" name="Picture 5" descr="C:\Users\1022285\WorkArea\Evaluation\Project Report\cap1.PNG"/>
+            <wp:cNvGraphicFramePr>
+              <a:graphicFrameLocks xmlns:a="http://schemas.openxmlformats.org/drawingml/2006/main" noChangeAspect="1"/>
+            </wp:cNvGraphicFramePr>
+            <a:graphic xmlns:a="http://schemas.openxmlformats.org/drawingml/2006/main">
+              <a:graphicData uri="http://schemas.openxmlformats.org/drawingml/2006/picture">
+                <pic:pic xmlns:pic="http://schemas.openxmlformats.org/drawingml/2006/picture">
+                  <pic:nvPicPr>
+                    <pic:cNvPr id="0" name="Picture 1" descr="C:\Users\1022285\WorkArea\Evaluation\Project Report\cap1.PNG"/>
+                    <pic:cNvPicPr>
+                      <a:picLocks noChangeAspect="1" noChangeArrowheads="1"/>
+                    </pic:cNvPicPr>
+                  </pic:nvPicPr>
+                  <pic:blipFill>
+                    <a:blip r:embed="rId9">
+                      <a:extLst>
+                        <a:ext uri="{28A0092B-C50C-407E-A947-70E740481C1C}">
+                          <a14:useLocalDpi xmlns:a14="http://schemas.microsoft.com/office/drawing/2010/main" val="0"/>
+                        </a:ext>
+                      </a:extLst>
+                    </a:blip>
+                    <a:srcRect/>
+                    <a:stretch>
+                      <a:fillRect/>
+                    </a:stretch>
+                  </pic:blipFill>
+                  <pic:spPr bwMode="auto">
+                    <a:xfrm>
+                      <a:off x="0" y="0"/>
+                      <a:ext cx="5010150" cy="4286250"/>
+                    </a:xfrm>
+                    <a:prstGeom prst="rect">
+                      <a:avLst/>
+                    </a:prstGeom>
+                    <a:noFill/>
+                    <a:ln>
+                      <a:noFill/>
+                    </a:ln>
+                  </pic:spPr>
+                </pic:pic>
+              </a:graphicData>
+            </a:graphic>
+          </wp:inline>
+        </w:drawing>
+      </w:r>
+    </w:p>
+    <w:p>
+      <w:pPr>
+        <w:spacing w:line="480" w:lineRule="auto"/>
+        <w:rPr>
+          <w:sz w:val="24"/>
+        </w:rPr>
+      </w:pPr>
+      <w:r>
+        <w:rPr>
+          <w:sz w:val="24"/>
+        </w:rPr>
+        <w:t>It looks very similar to a professional interface with a standard menu bar and widgets that serve the objective. Log file(s) can be selected from the File Menu and will appear in front of the Log File Label. Any custom error pattern can be entered or can be loaded via. Options menu. The combine files option gives the tool an ability to combine outputs of several log files together.</w:t>
+      </w:r>
+    </w:p>
+    <w:p>
+      <w:pPr>
+        <w:spacing w:line="480" w:lineRule="auto"/>
+        <w:rPr>
+          <w:sz w:val="24"/>
+        </w:rPr>
+      </w:pPr>
+      <w:r>
+        <w:rPr>
+          <w:sz w:val="24"/>
+        </w:rPr>
+        <w:t xml:space="preserve">If someone is interested in more than finding the frequencies of the </w:t>
+      </w:r>
+      <w:r>
+        <w:rPr>
+          <w:sz w:val="24"/>
+        </w:rPr>
+        <w:t>error he can also check the histogram check box to exploit date base information to prepare frequency histograms (monthly or weekly). The Network menu has a mailer tool for mailing the outputs generated to a certain someone. A view of the mailer is shown below:</w:t>
+      </w:r>
+    </w:p>
+    <w:p>
+      <w:pPr>
+        <w:spacing w:line="480" w:lineRule="auto"/>
+        <w:rPr>
+          <w:sz w:val="24"/>
+        </w:rPr>
+      </w:pPr>
+    </w:p>
+    <w:p>
+      <w:pPr>
+        <w:spacing w:line="480" w:lineRule="auto"/>
+        <w:rPr>
+          <w:sz w:val="24"/>
+        </w:rPr>
+      </w:pPr>
+    </w:p>
+    <w:p>
+      <w:pPr>
+        <w:spacing w:line="480" w:lineRule="auto"/>
+        <w:rPr>
+          <w:sz w:val="24"/>
+        </w:rPr>
+      </w:pPr>
+      <w:r>
+        <w:rPr>
+          <w:noProof/>
+          <w:sz w:val="24"/>
+        </w:rPr>
+        <w:lastRenderedPageBreak/>
+        <w:drawing>
+          <wp:inline distT="0" distB="0" distL="0" distR="0">
+            <wp:extent cx="3048000" cy="5181600"/>
+            <wp:effectExtent l="0" t="0" r="0" b="0"/>
+            <wp:docPr id="6" name="Picture 6" descr="C:\Users\1022285\WorkArea\Evaluation\Project Report\cap2.PNG"/>
+            <wp:cNvGraphicFramePr>
+              <a:graphicFrameLocks xmlns:a="http://schemas.openxmlformats.org/drawingml/2006/main" noChangeAspect="1"/>
+            </wp:cNvGraphicFramePr>
+            <a:graphic xmlns:a="http://schemas.openxmlformats.org/drawingml/2006/main">
+              <a:graphicData uri="http://schemas.openxmlformats.org/drawingml/2006/picture">
+                <pic:pic xmlns:pic="http://schemas.openxmlformats.org/drawingml/2006/picture">
+                  <pic:nvPicPr>
+                    <pic:cNvPr id="0" name="Picture 2" descr="C:\Users\1022285\WorkArea\Evaluation\Project Report\cap2.PNG"/>
+                    <pic:cNvPicPr>
+                      <a:picLocks noChangeAspect="1" noChangeArrowheads="1"/>
+                    </pic:cNvPicPr>
+                  </pic:nvPicPr>
+                  <pic:blipFill>
+                    <a:blip r:embed="rId10">
+                      <a:extLst>
+                        <a:ext uri="{28A0092B-C50C-407E-A947-70E740481C1C}">
+                          <a14:useLocalDpi xmlns:a14="http://schemas.microsoft.com/office/drawing/2010/main" val="0"/>
+                        </a:ext>
+                      </a:extLst>
+                    </a:blip>
+                    <a:srcRect/>
+                    <a:stretch>
+                      <a:fillRect/>
+                    </a:stretch>
+                  </pic:blipFill>
+                  <pic:spPr bwMode="auto">
+                    <a:xfrm>
+                      <a:off x="0" y="0"/>
+                      <a:ext cx="3048000" cy="5181600"/>
+                    </a:xfrm>
+                    <a:prstGeom prst="rect">
+                      <a:avLst/>
+                    </a:prstGeom>
+                    <a:noFill/>
+                    <a:ln>
+                      <a:noFill/>
+                    </a:ln>
+                  </pic:spPr>
+                </pic:pic>
+              </a:graphicData>
+            </a:graphic>
+          </wp:inline>
+        </w:drawing>
+      </w:r>
+      <w:r>
+        <w:rPr>
+          <w:sz w:val="24"/>
+        </w:rPr>
+        <w:t xml:space="preserve"> </w:t>
+      </w:r>
+    </w:p>
+    <w:p>
+      <w:pPr>
+        <w:spacing w:line="480" w:lineRule="auto"/>
+        <w:rPr>
+          <w:sz w:val="24"/>
+        </w:rPr>
+      </w:pPr>
+      <w:r>
+        <w:rPr>
+          <w:sz w:val="24"/>
+        </w:rPr>
+        <w:t>The mailer tool is just a side tool developed if for some reason someone wanted to mail something using a GUI interface. The main reason to develop was mainly to develop the associated functions so that the mailing can be done without user intervention in console mode. In fact, the whole tool namely Automated Log Analyzer can run in auto mode without any user intervention. A few screenshots of the outputs and its functioning in  auto mode is displayed below.</w:t>
+      </w:r>
+    </w:p>
+    <w:p>
+      <w:pPr>
+        <w:spacing w:line="480" w:lineRule="auto"/>
+        <w:rPr>
+          <w:sz w:val="24"/>
+        </w:rPr>
+      </w:pPr>
+    </w:p>
+    <w:p>
+      <w:pPr>
+        <w:spacing w:line="480" w:lineRule="auto"/>
+        <w:rPr>
+          <w:sz w:val="24"/>
+        </w:rPr>
+      </w:pPr>
+    </w:p>
+    <w:p>
+      <w:pPr>
+        <w:spacing w:line="480" w:lineRule="auto"/>
+        <w:rPr>
+          <w:sz w:val="24"/>
+        </w:rPr>
+      </w:pPr>
+      <w:r>
+        <w:rPr>
+          <w:noProof/>
+          <w:sz w:val="24"/>
+        </w:rPr>
+        <w:lastRenderedPageBreak/>
+        <w:drawing>
+          <wp:inline distT="0" distB="0" distL="0" distR="0" wp14:anchorId="405C35CE" wp14:editId="2C890285">
+            <wp:extent cx="3924300" cy="2943225"/>
+            <wp:effectExtent l="0" t="0" r="0" b="9525"/>
+            <wp:docPr id="8" name="Picture 8" descr="C:\Users\1022285\WorkArea\Evaluation\Project Report\2017-MAY.jpg"/>
+            <wp:cNvGraphicFramePr>
+              <a:graphicFrameLocks xmlns:a="http://schemas.openxmlformats.org/drawingml/2006/main" noChangeAspect="1"/>
+            </wp:cNvGraphicFramePr>
+            <a:graphic xmlns:a="http://schemas.openxmlformats.org/drawingml/2006/main">
+              <a:graphicData uri="http://schemas.openxmlformats.org/drawingml/2006/picture">
+                <pic:pic xmlns:pic="http://schemas.openxmlformats.org/drawingml/2006/picture">
+                  <pic:nvPicPr>
+                    <pic:cNvPr id="0" name="Picture 4" descr="C:\Users\1022285\WorkArea\Evaluation\Project Report\2017-MAY.jpg"/>
+                    <pic:cNvPicPr>
+                      <a:picLocks noChangeAspect="1" noChangeArrowheads="1"/>
+                    </pic:cNvPicPr>
+                  </pic:nvPicPr>
+                  <pic:blipFill>
+                    <a:blip r:embed="rId11" cstate="print">
+                      <a:extLst>
+                        <a:ext uri="{28A0092B-C50C-407E-A947-70E740481C1C}">
+                          <a14:useLocalDpi xmlns:a14="http://schemas.microsoft.com/office/drawing/2010/main" val="0"/>
+                        </a:ext>
+                      </a:extLst>
+                    </a:blip>
+                    <a:srcRect/>
+                    <a:stretch>
+                      <a:fillRect/>
+                    </a:stretch>
+                  </pic:blipFill>
+                  <pic:spPr bwMode="auto">
+                    <a:xfrm>
+                      <a:off x="0" y="0"/>
+                      <a:ext cx="3924300" cy="2943225"/>
+                    </a:xfrm>
+                    <a:prstGeom prst="rect">
+                      <a:avLst/>
+                    </a:prstGeom>
+                    <a:noFill/>
+                    <a:ln>
+                      <a:noFill/>
+                    </a:ln>
+                  </pic:spPr>
+                </pic:pic>
+              </a:graphicData>
+            </a:graphic>
+          </wp:inline>
+        </w:drawing>
+      </w:r>
+      <w:r>
+        <w:rPr>
+          <w:noProof/>
+          <w:sz w:val="24"/>
+        </w:rPr>
+        <w:drawing>
+          <wp:inline distT="0" distB="0" distL="0" distR="0" wp14:anchorId="6AE005A0" wp14:editId="2F44BCDE">
+            <wp:extent cx="5943600" cy="2514600"/>
+            <wp:effectExtent l="0" t="0" r="0" b="0"/>
+            <wp:docPr id="7" name="Picture 7" descr="C:\Users\1022285\WorkArea\Evaluation\Project Report\cap3.PNG"/>
+            <wp:cNvGraphicFramePr>
+              <a:graphicFrameLocks xmlns:a="http://schemas.openxmlformats.org/drawingml/2006/main" noChangeAspect="1"/>
+            </wp:cNvGraphicFramePr>
+            <a:graphic xmlns:a="http://schemas.openxmlformats.org/drawingml/2006/main">
+              <a:graphicData uri="http://schemas.openxmlformats.org/drawingml/2006/picture">
+                <pic:pic xmlns:pic="http://schemas.openxmlformats.org/drawingml/2006/picture">
+                  <pic:nvPicPr>
+                    <pic:cNvPr id="0" name="Picture 3" descr="C:\Users\1022285\WorkArea\Evaluation\Project Report\cap3.PNG"/>
+                    <pic:cNvPicPr>
+                      <a:picLocks noChangeAspect="1" noChangeArrowheads="1"/>
+                    </pic:cNvPicPr>
+                  </pic:nvPicPr>
+                  <pic:blipFill>
+                    <a:blip r:embed="rId12">
+                      <a:extLst>
+                        <a:ext uri="{28A0092B-C50C-407E-A947-70E740481C1C}">
+                          <a14:useLocalDpi xmlns:a14="http://schemas.microsoft.com/office/drawing/2010/main" val="0"/>
+                        </a:ext>
+                      </a:extLst>
+                    </a:blip>
+                    <a:srcRect/>
+                    <a:stretch>
+                      <a:fillRect/>
+                    </a:stretch>
+                  </pic:blipFill>
+                  <pic:spPr bwMode="auto">
+                    <a:xfrm>
+                      <a:off x="0" y="0"/>
+                      <a:ext cx="5943600" cy="2514600"/>
+                    </a:xfrm>
+                    <a:prstGeom prst="rect">
+                      <a:avLst/>
+                    </a:prstGeom>
+                    <a:noFill/>
+                    <a:ln>
+                      <a:noFill/>
+                    </a:ln>
+                  </pic:spPr>
+                </pic:pic>
+              </a:graphicData>
+            </a:graphic>
+          </wp:inline>
+        </w:drawing>
+      </w:r>
+    </w:p>
+    <w:p>
+      <w:pPr>
+        <w:spacing w:line="480" w:lineRule="auto"/>
+        <w:rPr>
+          <w:sz w:val="24"/>
+        </w:rPr>
+      </w:pPr>
+      <w:r>
+        <w:rPr>
+          <w:noProof/>
+          <w:sz w:val="24"/>
+        </w:rPr>
+        <w:lastRenderedPageBreak/>
+        <w:drawing>
+          <wp:inline distT="0" distB="0" distL="0" distR="0">
+            <wp:extent cx="5486401" cy="4114800"/>
+            <wp:effectExtent l="0" t="0" r="0" b="0"/>
+            <wp:docPr id="9" name="Picture 9" descr="C:\Users\1022285\WorkArea\Evaluation\Project Report\2017-MAY-Week-3.jpg"/>
+            <wp:cNvGraphicFramePr>
+              <a:graphicFrameLocks xmlns:a="http://schemas.openxmlformats.org/drawingml/2006/main" noChangeAspect="1"/>
+            </wp:cNvGraphicFramePr>
+            <a:graphic xmlns:a="http://schemas.openxmlformats.org/drawingml/2006/main">
+              <a:graphicData uri="http://schemas.openxmlformats.org/drawingml/2006/picture">
+                <pic:pic xmlns:pic="http://schemas.openxmlformats.org/drawingml/2006/picture">
+                  <pic:nvPicPr>
+                    <pic:cNvPr id="0" name="Picture 5" descr="C:\Users\1022285\WorkArea\Evaluation\Project Report\2017-MAY-Week-3.jpg"/>
+                    <pic:cNvPicPr>
+                      <a:picLocks noChangeAspect="1" noChangeArrowheads="1"/>
+                    </pic:cNvPicPr>
+                  </pic:nvPicPr>
+                  <pic:blipFill>
+                    <a:blip r:embed="rId13" cstate="print">
+                      <a:extLst>
+                        <a:ext uri="{28A0092B-C50C-407E-A947-70E740481C1C}">
+                          <a14:useLocalDpi xmlns:a14="http://schemas.microsoft.com/office/drawing/2010/main" val="0"/>
+                        </a:ext>
+                      </a:extLst>
+                    </a:blip>
+                    <a:srcRect/>
+                    <a:stretch>
+                      <a:fillRect/>
+                    </a:stretch>
+                  </pic:blipFill>
+                  <pic:spPr bwMode="auto">
+                    <a:xfrm>
+                      <a:off x="0" y="0"/>
+                      <a:ext cx="5489433" cy="4117074"/>
+                    </a:xfrm>
+                    <a:prstGeom prst="rect">
+                      <a:avLst/>
+                    </a:prstGeom>
+                    <a:noFill/>
+                    <a:ln>
+                      <a:noFill/>
+                    </a:ln>
+                  </pic:spPr>
+                </pic:pic>
+              </a:graphicData>
+            </a:graphic>
+          </wp:inline>
+        </w:drawing>
+      </w:r>
+    </w:p>
+    <w:p>
+      <w:pPr>
+        <w:spacing w:line="480" w:lineRule="auto"/>
+        <w:rPr>
+          <w:sz w:val="24"/>
+        </w:rPr>
+      </w:pPr>
+    </w:p>
+    <w:p>
+      <w:pPr>
+        <w:spacing w:line="480" w:lineRule="auto"/>
+        <w:rPr>
+          <w:sz w:val="24"/>
+        </w:rPr>
+      </w:pPr>
+      <w:r>
+        <w:rPr>
+          <w:noProof/>
+          <w:sz w:val="24"/>
+        </w:rPr>
+        <w:drawing>
+          <wp:inline distT="0" distB="0" distL="0" distR="0">
+            <wp:extent cx="5943600" cy="3048000"/>
+            <wp:effectExtent l="0" t="0" r="0" b="0"/>
+            <wp:docPr id="10" name="Picture 10" descr="C:\Users\1022285\WorkArea\Evaluation\Project Report\cap4.PNG"/>
+            <wp:cNvGraphicFramePr>
+              <a:graphicFrameLocks xmlns:a="http://schemas.openxmlformats.org/drawingml/2006/main" noChangeAspect="1"/>
+            </wp:cNvGraphicFramePr>
+            <a:graphic xmlns:a="http://schemas.openxmlformats.org/drawingml/2006/main">
+              <a:graphicData uri="http://schemas.openxmlformats.org/drawingml/2006/picture">
+                <pic:pic xmlns:pic="http://schemas.openxmlformats.org/drawingml/2006/picture">
+                  <pic:nvPicPr>
+                    <pic:cNvPr id="0" name="Picture 6" descr="C:\Users\1022285\WorkArea\Evaluation\Project Report\cap4.PNG"/>
+                    <pic:cNvPicPr>
+                      <a:picLocks noChangeAspect="1" noChangeArrowheads="1"/>
+                    </pic:cNvPicPr>
+                  </pic:nvPicPr>
+                  <pic:blipFill>
+                    <a:blip r:embed="rId14">
+                      <a:extLst>
+                        <a:ext uri="{28A0092B-C50C-407E-A947-70E740481C1C}">
+                          <a14:useLocalDpi xmlns:a14="http://schemas.microsoft.com/office/drawing/2010/main" val="0"/>
+                        </a:ext>
+                      </a:extLst>
+                    </a:blip>
+                    <a:srcRect/>
+                    <a:stretch>
+                      <a:fillRect/>
+                    </a:stretch>
+                  </pic:blipFill>
+                  <pic:spPr bwMode="auto">
+                    <a:xfrm>
+                      <a:off x="0" y="0"/>
+                      <a:ext cx="5943600" cy="3048000"/>
+                    </a:xfrm>
+                    <a:prstGeom prst="rect">
+                      <a:avLst/>
+                    </a:prstGeom>
+                    <a:noFill/>
+                    <a:ln>
+                      <a:noFill/>
+                    </a:ln>
+                  </pic:spPr>
+                </pic:pic>
+              </a:graphicData>
+            </a:graphic>
+          </wp:inline>
+        </w:drawing>
+      </w:r>
+    </w:p>
+    <w:p>
+      <w:pPr>
+        <w:spacing w:line="480" w:lineRule="auto"/>
+        <w:rPr>
+          <w:sz w:val="24"/>
+        </w:rPr>
+      </w:pPr>
+    </w:p>
+    <w:p>
+      <w:pPr>
+        <w:pStyle w:val="TOCHeading"/>
+      </w:pPr>
+      <w:r>
+        <w:lastRenderedPageBreak/>
+        <w:t>Future Planning</w:t>
+      </w:r>
+    </w:p>
+    <w:p/>
+    <w:p>
+      <w:pPr>
+        <w:rPr>
+          <w:sz w:val="24"/>
+        </w:rPr>
+      </w:pPr>
+    </w:p>
+    <w:p>
+      <w:pPr>
+        <w:spacing w:line="480" w:lineRule="auto"/>
+        <w:rPr>
+          <w:sz w:val="24"/>
+        </w:rPr>
+      </w:pPr>
+      <w:r>
+        <w:rPr>
+          <w:sz w:val="24"/>
+        </w:rPr>
+        <w:t>The tool is ready to be deployed on a centralized server to collect logs from various sources, analyze them and shoot mails on a pre-defined manner. The idea has been submitted and as soon as the community approves, this project will be deployed.</w:t>
+      </w:r>
+    </w:p>
+    <w:p>
+      <w:pPr>
+        <w:spacing w:line="480" w:lineRule="auto"/>
+        <w:rPr>
+          <w:sz w:val="24"/>
+        </w:rPr>
+      </w:pPr>
+    </w:p>
+    <w:p>
+      <w:pPr>
+        <w:pStyle w:val="TOCHeading"/>
+      </w:pPr>
+      <w:r>
+        <w:t>JDA Server Manager</w:t>
+      </w:r>
+    </w:p>
+    <w:p/>
+    <w:p>
+      <w:pPr>
+        <w:rPr>
+          <w:sz w:val="22"/>
+        </w:rPr>
+      </w:pPr>
+      <w:bookmarkStart w:id="5" w:name="_GoBack"/>
+      <w:bookmarkEnd w:id="5"/>
     </w:p>
     <w:sectPr>
-      <w:footerReference w:type="default" r:id="rId8"/>
+      <w:footerReference w:type="default" r:id="rId15"/>
       <w:pgSz w:w="12240" w:h="15840"/>
       <w:pgMar w:top="1440" w:right="1440" w:bottom="1440" w:left="1440" w:header="720" w:footer="720" w:gutter="0"/>
       <w:cols w:space="720"/>
@@ -3465,7 +4889,7 @@
                                 <w:rPr>
                                   <w:noProof/>
                                 </w:rPr>
-                                <w:t>7</w:t>
+                                <w:t>1</w:t>
                               </w:r>
                               <w:r>
                                 <w:rPr>
@@ -3531,7 +4955,7 @@
                           <w:rPr>
                             <w:noProof/>
                           </w:rPr>
-                          <w:t>7</w:t>
+                          <w:t>1</w:t>
                         </w:r>
                         <w:r>
                           <w:rPr>
@@ -3616,7 +5040,7 @@
             </mc:Choice>
             <mc:Fallback>
               <w:pict>
-                <v:shapetype w14:anchorId="4DAA1C40" id="_x0000_t32" coordsize="21600,21600" o:spt="32" o:oned="t" path="m,l21600,21600e" filled="f">
+                <v:shapetype w14:anchorId="5AFA0B5E" id="_x0000_t32" coordsize="21600,21600" o:spt="32" o:oned="t" path="m,l21600,21600e" filled="f">
                   <v:path arrowok="t" fillok="f" o:connecttype="none"/>
                   <o:lock v:ext="edit" shapetype="t"/>
                 </v:shapetype>
@@ -3655,6 +5079,184 @@
 <file path=word/numbering.xml><?xml version="1.0" encoding="utf-8"?>
 <w:numbering xmlns:wpc="http://schemas.microsoft.com/office/word/2010/wordprocessingCanvas" xmlns:mc="http://schemas.openxmlformats.org/markup-compatibility/2006" xmlns:o="urn:schemas-microsoft-com:office:office" xmlns:r="http://schemas.openxmlformats.org/officeDocument/2006/relationships" xmlns:m="http://schemas.openxmlformats.org/officeDocument/2006/math" xmlns:v="urn:schemas-microsoft-com:vml" xmlns:wp14="http://schemas.microsoft.com/office/word/2010/wordprocessingDrawing" xmlns:wp="http://schemas.openxmlformats.org/drawingml/2006/wordprocessingDrawing" xmlns:w10="urn:schemas-microsoft-com:office:word" xmlns:w="http://schemas.openxmlformats.org/wordprocessingml/2006/main" xmlns:w14="http://schemas.microsoft.com/office/word/2010/wordml" xmlns:w15="http://schemas.microsoft.com/office/word/2012/wordml" xmlns:wpg="http://schemas.microsoft.com/office/word/2010/wordprocessingGroup" xmlns:wpi="http://schemas.microsoft.com/office/word/2010/wordprocessingInk" xmlns:wne="http://schemas.microsoft.com/office/word/2006/wordml" xmlns:wps="http://schemas.microsoft.com/office/word/2010/wordprocessingShape" mc:Ignorable="w14 w15 wp14">
   <w:abstractNum w:abstractNumId="0">
+    <w:nsid w:val="233C62A6"/>
+    <w:multiLevelType w:val="hybridMultilevel"/>
+    <w:tmpl w:val="EA9024B6"/>
+    <w:lvl w:ilvl="0" w:tplc="0409000F">
+      <w:start w:val="1"/>
+      <w:numFmt w:val="decimal"/>
+      <w:lvlText w:val="%1."/>
+      <w:lvlJc w:val="left"/>
+      <w:pPr>
+        <w:ind w:left="720" w:hanging="360"/>
+      </w:pPr>
+      <w:rPr>
+        <w:rFonts w:hint="default"/>
+      </w:rPr>
+    </w:lvl>
+    <w:lvl w:ilvl="1" w:tplc="04090019" w:tentative="1">
+      <w:start w:val="1"/>
+      <w:numFmt w:val="lowerLetter"/>
+      <w:lvlText w:val="%2."/>
+      <w:lvlJc w:val="left"/>
+      <w:pPr>
+        <w:ind w:left="1440" w:hanging="360"/>
+      </w:pPr>
+    </w:lvl>
+    <w:lvl w:ilvl="2" w:tplc="0409001B" w:tentative="1">
+      <w:start w:val="1"/>
+      <w:numFmt w:val="lowerRoman"/>
+      <w:lvlText w:val="%3."/>
+      <w:lvlJc w:val="right"/>
+      <w:pPr>
+        <w:ind w:left="2160" w:hanging="180"/>
+      </w:pPr>
+    </w:lvl>
+    <w:lvl w:ilvl="3" w:tplc="0409000F" w:tentative="1">
+      <w:start w:val="1"/>
+      <w:numFmt w:val="decimal"/>
+      <w:lvlText w:val="%4."/>
+      <w:lvlJc w:val="left"/>
+      <w:pPr>
+        <w:ind w:left="2880" w:hanging="360"/>
+      </w:pPr>
+    </w:lvl>
+    <w:lvl w:ilvl="4" w:tplc="04090019" w:tentative="1">
+      <w:start w:val="1"/>
+      <w:numFmt w:val="lowerLetter"/>
+      <w:lvlText w:val="%5."/>
+      <w:lvlJc w:val="left"/>
+      <w:pPr>
+        <w:ind w:left="3600" w:hanging="360"/>
+      </w:pPr>
+    </w:lvl>
+    <w:lvl w:ilvl="5" w:tplc="0409001B" w:tentative="1">
+      <w:start w:val="1"/>
+      <w:numFmt w:val="lowerRoman"/>
+      <w:lvlText w:val="%6."/>
+      <w:lvlJc w:val="right"/>
+      <w:pPr>
+        <w:ind w:left="4320" w:hanging="180"/>
+      </w:pPr>
+    </w:lvl>
+    <w:lvl w:ilvl="6" w:tplc="0409000F" w:tentative="1">
+      <w:start w:val="1"/>
+      <w:numFmt w:val="decimal"/>
+      <w:lvlText w:val="%7."/>
+      <w:lvlJc w:val="left"/>
+      <w:pPr>
+        <w:ind w:left="5040" w:hanging="360"/>
+      </w:pPr>
+    </w:lvl>
+    <w:lvl w:ilvl="7" w:tplc="04090019" w:tentative="1">
+      <w:start w:val="1"/>
+      <w:numFmt w:val="lowerLetter"/>
+      <w:lvlText w:val="%8."/>
+      <w:lvlJc w:val="left"/>
+      <w:pPr>
+        <w:ind w:left="5760" w:hanging="360"/>
+      </w:pPr>
+    </w:lvl>
+    <w:lvl w:ilvl="8" w:tplc="0409001B" w:tentative="1">
+      <w:start w:val="1"/>
+      <w:numFmt w:val="lowerRoman"/>
+      <w:lvlText w:val="%9."/>
+      <w:lvlJc w:val="right"/>
+      <w:pPr>
+        <w:ind w:left="6480" w:hanging="180"/>
+      </w:pPr>
+    </w:lvl>
+  </w:abstractNum>
+  <w:abstractNum w:abstractNumId="1">
+    <w:nsid w:val="2C7C43E5"/>
+    <w:multiLevelType w:val="hybridMultilevel"/>
+    <w:tmpl w:val="CE367640"/>
+    <w:lvl w:ilvl="0" w:tplc="EF6CB08E">
+      <w:start w:val="1"/>
+      <w:numFmt w:val="decimal"/>
+      <w:lvlText w:val="%1."/>
+      <w:lvlJc w:val="left"/>
+      <w:pPr>
+        <w:ind w:left="1080" w:hanging="360"/>
+      </w:pPr>
+      <w:rPr>
+        <w:rFonts w:hint="default"/>
+      </w:rPr>
+    </w:lvl>
+    <w:lvl w:ilvl="1" w:tplc="04090019" w:tentative="1">
+      <w:start w:val="1"/>
+      <w:numFmt w:val="lowerLetter"/>
+      <w:lvlText w:val="%2."/>
+      <w:lvlJc w:val="left"/>
+      <w:pPr>
+        <w:ind w:left="1800" w:hanging="360"/>
+      </w:pPr>
+    </w:lvl>
+    <w:lvl w:ilvl="2" w:tplc="0409001B" w:tentative="1">
+      <w:start w:val="1"/>
+      <w:numFmt w:val="lowerRoman"/>
+      <w:lvlText w:val="%3."/>
+      <w:lvlJc w:val="right"/>
+      <w:pPr>
+        <w:ind w:left="2520" w:hanging="180"/>
+      </w:pPr>
+    </w:lvl>
+    <w:lvl w:ilvl="3" w:tplc="0409000F" w:tentative="1">
+      <w:start w:val="1"/>
+      <w:numFmt w:val="decimal"/>
+      <w:lvlText w:val="%4."/>
+      <w:lvlJc w:val="left"/>
+      <w:pPr>
+        <w:ind w:left="3240" w:hanging="360"/>
+      </w:pPr>
+    </w:lvl>
+    <w:lvl w:ilvl="4" w:tplc="04090019" w:tentative="1">
+      <w:start w:val="1"/>
+      <w:numFmt w:val="lowerLetter"/>
+      <w:lvlText w:val="%5."/>
+      <w:lvlJc w:val="left"/>
+      <w:pPr>
+        <w:ind w:left="3960" w:hanging="360"/>
+      </w:pPr>
+    </w:lvl>
+    <w:lvl w:ilvl="5" w:tplc="0409001B" w:tentative="1">
+      <w:start w:val="1"/>
+      <w:numFmt w:val="lowerRoman"/>
+      <w:lvlText w:val="%6."/>
+      <w:lvlJc w:val="right"/>
+      <w:pPr>
+        <w:ind w:left="4680" w:hanging="180"/>
+      </w:pPr>
+    </w:lvl>
+    <w:lvl w:ilvl="6" w:tplc="0409000F" w:tentative="1">
+      <w:start w:val="1"/>
+      <w:numFmt w:val="decimal"/>
+      <w:lvlText w:val="%7."/>
+      <w:lvlJc w:val="left"/>
+      <w:pPr>
+        <w:ind w:left="5400" w:hanging="360"/>
+      </w:pPr>
+    </w:lvl>
+    <w:lvl w:ilvl="7" w:tplc="04090019" w:tentative="1">
+      <w:start w:val="1"/>
+      <w:numFmt w:val="lowerLetter"/>
+      <w:lvlText w:val="%8."/>
+      <w:lvlJc w:val="left"/>
+      <w:pPr>
+        <w:ind w:left="6120" w:hanging="360"/>
+      </w:pPr>
+    </w:lvl>
+    <w:lvl w:ilvl="8" w:tplc="0409001B" w:tentative="1">
+      <w:start w:val="1"/>
+      <w:numFmt w:val="lowerRoman"/>
+      <w:lvlText w:val="%9."/>
+      <w:lvlJc w:val="right"/>
+      <w:pPr>
+        <w:ind w:left="6840" w:hanging="180"/>
+      </w:pPr>
+    </w:lvl>
+  </w:abstractNum>
+  <w:abstractNum w:abstractNumId="2">
     <w:nsid w:val="41EB0AD2"/>
     <w:multiLevelType w:val="singleLevel"/>
     <w:tmpl w:val="0409000F"/>
@@ -3674,8 +5276,106 @@
       </w:rPr>
     </w:lvl>
   </w:abstractNum>
+  <w:abstractNum w:abstractNumId="3">
+    <w:nsid w:val="779F712B"/>
+    <w:multiLevelType w:val="hybridMultilevel"/>
+    <w:tmpl w:val="774AE03C"/>
+    <w:lvl w:ilvl="0" w:tplc="0409000F">
+      <w:start w:val="1"/>
+      <w:numFmt w:val="decimal"/>
+      <w:lvlText w:val="%1."/>
+      <w:lvlJc w:val="left"/>
+      <w:pPr>
+        <w:ind w:left="720" w:hanging="360"/>
+      </w:pPr>
+      <w:rPr>
+        <w:rFonts w:hint="default"/>
+      </w:rPr>
+    </w:lvl>
+    <w:lvl w:ilvl="1" w:tplc="04090019" w:tentative="1">
+      <w:start w:val="1"/>
+      <w:numFmt w:val="lowerLetter"/>
+      <w:lvlText w:val="%2."/>
+      <w:lvlJc w:val="left"/>
+      <w:pPr>
+        <w:ind w:left="1440" w:hanging="360"/>
+      </w:pPr>
+    </w:lvl>
+    <w:lvl w:ilvl="2" w:tplc="0409001B" w:tentative="1">
+      <w:start w:val="1"/>
+      <w:numFmt w:val="lowerRoman"/>
+      <w:lvlText w:val="%3."/>
+      <w:lvlJc w:val="right"/>
+      <w:pPr>
+        <w:ind w:left="2160" w:hanging="180"/>
+      </w:pPr>
+    </w:lvl>
+    <w:lvl w:ilvl="3" w:tplc="0409000F" w:tentative="1">
+      <w:start w:val="1"/>
+      <w:numFmt w:val="decimal"/>
+      <w:lvlText w:val="%4."/>
+      <w:lvlJc w:val="left"/>
+      <w:pPr>
+        <w:ind w:left="2880" w:hanging="360"/>
+      </w:pPr>
+    </w:lvl>
+    <w:lvl w:ilvl="4" w:tplc="04090019" w:tentative="1">
+      <w:start w:val="1"/>
+      <w:numFmt w:val="lowerLetter"/>
+      <w:lvlText w:val="%5."/>
+      <w:lvlJc w:val="left"/>
+      <w:pPr>
+        <w:ind w:left="3600" w:hanging="360"/>
+      </w:pPr>
+    </w:lvl>
+    <w:lvl w:ilvl="5" w:tplc="0409001B" w:tentative="1">
+      <w:start w:val="1"/>
+      <w:numFmt w:val="lowerRoman"/>
+      <w:lvlText w:val="%6."/>
+      <w:lvlJc w:val="right"/>
+      <w:pPr>
+        <w:ind w:left="4320" w:hanging="180"/>
+      </w:pPr>
+    </w:lvl>
+    <w:lvl w:ilvl="6" w:tplc="0409000F" w:tentative="1">
+      <w:start w:val="1"/>
+      <w:numFmt w:val="decimal"/>
+      <w:lvlText w:val="%7."/>
+      <w:lvlJc w:val="left"/>
+      <w:pPr>
+        <w:ind w:left="5040" w:hanging="360"/>
+      </w:pPr>
+    </w:lvl>
+    <w:lvl w:ilvl="7" w:tplc="04090019" w:tentative="1">
+      <w:start w:val="1"/>
+      <w:numFmt w:val="lowerLetter"/>
+      <w:lvlText w:val="%8."/>
+      <w:lvlJc w:val="left"/>
+      <w:pPr>
+        <w:ind w:left="5760" w:hanging="360"/>
+      </w:pPr>
+    </w:lvl>
+    <w:lvl w:ilvl="8" w:tplc="0409001B" w:tentative="1">
+      <w:start w:val="1"/>
+      <w:numFmt w:val="lowerRoman"/>
+      <w:lvlText w:val="%9."/>
+      <w:lvlJc w:val="right"/>
+      <w:pPr>
+        <w:ind w:left="6480" w:hanging="180"/>
+      </w:pPr>
+    </w:lvl>
+  </w:abstractNum>
   <w:num w:numId="1">
+    <w:abstractNumId w:val="2"/>
+  </w:num>
+  <w:num w:numId="2">
     <w:abstractNumId w:val="0"/>
+  </w:num>
+  <w:num w:numId="3">
+    <w:abstractNumId w:val="3"/>
+  </w:num>
+  <w:num w:numId="4">
+    <w:abstractNumId w:val="1"/>
   </w:num>
 </w:numbering>
 </file>
@@ -4390,6 +6090,75 @@
       <w:u w:val="single"/>
     </w:rPr>
   </w:style>
+  <w:style w:type="paragraph" w:styleId="ListParagraph">
+    <w:name w:val="List Paragraph"/>
+    <w:basedOn w:val="Normal"/>
+    <w:uiPriority w:val="34"/>
+    <w:qFormat/>
+    <w:rsid w:val="00AA49F6"/>
+    <w:pPr>
+      <w:ind w:left="720"/>
+      <w:contextualSpacing/>
+    </w:pPr>
+  </w:style>
+  <w:style w:type="paragraph" w:styleId="TOCHeading">
+    <w:name w:val="TOC Heading"/>
+    <w:basedOn w:val="Heading1"/>
+    <w:next w:val="Normal"/>
+    <w:uiPriority w:val="39"/>
+    <w:unhideWhenUsed/>
+    <w:qFormat/>
+    <w:rsid w:val="00995CC4"/>
+    <w:pPr>
+      <w:keepLines/>
+      <w:spacing w:after="0" w:line="259" w:lineRule="auto"/>
+      <w:outlineLvl w:val="9"/>
+    </w:pPr>
+    <w:rPr>
+      <w:rFonts w:asciiTheme="majorHAnsi" w:eastAsiaTheme="majorEastAsia" w:hAnsiTheme="majorHAnsi" w:cstheme="majorBidi"/>
+      <w:b w:val="0"/>
+      <w:color w:val="2E74B5" w:themeColor="accent1" w:themeShade="BF"/>
+      <w:kern w:val="0"/>
+      <w:sz w:val="32"/>
+      <w:szCs w:val="32"/>
+    </w:rPr>
+  </w:style>
+  <w:style w:type="paragraph" w:styleId="TOC1">
+    <w:name w:val="toc 1"/>
+    <w:basedOn w:val="Normal"/>
+    <w:next w:val="Normal"/>
+    <w:autoRedefine/>
+    <w:uiPriority w:val="39"/>
+    <w:unhideWhenUsed/>
+    <w:rsid w:val="00995CC4"/>
+    <w:pPr>
+      <w:spacing w:after="100"/>
+    </w:pPr>
+  </w:style>
+  <w:style w:type="paragraph" w:styleId="TOC2">
+    <w:name w:val="toc 2"/>
+    <w:basedOn w:val="Normal"/>
+    <w:next w:val="Normal"/>
+    <w:autoRedefine/>
+    <w:uiPriority w:val="39"/>
+    <w:unhideWhenUsed/>
+    <w:rsid w:val="00995CC4"/>
+    <w:pPr>
+      <w:spacing w:after="100"/>
+      <w:ind w:left="200"/>
+    </w:pPr>
+  </w:style>
+  <w:style w:type="character" w:styleId="Hyperlink">
+    <w:name w:val="Hyperlink"/>
+    <w:basedOn w:val="DefaultParagraphFont"/>
+    <w:uiPriority w:val="99"/>
+    <w:unhideWhenUsed/>
+    <w:rsid w:val="00995CC4"/>
+    <w:rPr>
+      <w:color w:val="0563C1" w:themeColor="hyperlink"/>
+      <w:u w:val="single"/>
+    </w:rPr>
+  </w:style>
 </w:styles>
 </file>
 
@@ -4652,4 +6421,16 @@
     </a:ext>
   </a:extLst>
 </a:theme>
+</file>
+
+<file path=customXml/item1.xml><?xml version="1.0" encoding="utf-8"?>
+<b:Sources xmlns:b="http://schemas.openxmlformats.org/officeDocument/2006/bibliography" xmlns="http://schemas.openxmlformats.org/officeDocument/2006/bibliography" SelectedStyle="\APASixthEditionOfficeOnline.xsl" StyleName="APA" Version="6"/>
+</file>
+
+<file path=customXml/itemProps1.xml><?xml version="1.0" encoding="utf-8"?>
+<ds:datastoreItem xmlns:ds="http://schemas.openxmlformats.org/officeDocument/2006/customXml" ds:itemID="{7BD0A827-B7FC-44DC-AEA4-AB7CB88E9982}">
+  <ds:schemaRefs>
+    <ds:schemaRef ds:uri="http://schemas.openxmlformats.org/officeDocument/2006/bibliography"/>
+  </ds:schemaRefs>
+</ds:datastoreItem>
 </file>
</xml_diff>